<commit_message>
New CV and photo
</commit_message>
<xml_diff>
--- a/resources/CV_NikolaSamardzic.docx
+++ b/resources/CV_NikolaSamardzic.docx
@@ -277,7 +277,17 @@
           <w:szCs w:val="25"/>
           <w:u w:val="none"/>
         </w:rPr>
-        <w:t>June 2024</w:t>
+        <w:t>May</w:t>
+      </w:r>
+      <w:r>
+        <w:rPr>
+          <w:rFonts w:ascii="Times New Roman" w:hAnsi="Times New Roman" w:cs="Times New Roman"/>
+          <w:i w:val="0"/>
+          <w:sz w:val="25"/>
+          <w:szCs w:val="25"/>
+          <w:u w:val="none"/>
+        </w:rPr>
+        <w:t xml:space="preserve"> 2024</w:t>
       </w:r>
       <w:r>
         <w:rPr>
@@ -589,18 +599,30 @@
           <w:sz w:val="25"/>
           <w:szCs w:val="25"/>
         </w:rPr>
-        <w:t>machine learning, geometric computing.</w:t>
+        <w:t xml:space="preserve">distributed systems, algorithms engineering, </w:t>
+      </w:r>
+      <w:r>
+        <w:rPr>
+          <w:rFonts w:ascii="Times New Roman" w:eastAsia="Arial" w:hAnsi="Times New Roman" w:cs="Times New Roman"/>
+          <w:sz w:val="25"/>
+          <w:szCs w:val="25"/>
+        </w:rPr>
+        <w:t>machine learning, geometric computing</w:t>
+      </w:r>
+      <w:r>
+        <w:rPr>
+          <w:rFonts w:ascii="Times New Roman" w:eastAsia="Arial" w:hAnsi="Times New Roman" w:cs="Times New Roman"/>
+          <w:sz w:val="25"/>
+          <w:szCs w:val="25"/>
+        </w:rPr>
+        <w:t>.</w:t>
       </w:r>
     </w:p>
     <w:p>
       <w:pPr>
-        <w:tabs>
-          <w:tab w:val="right" w:pos="10801"/>
-        </w:tabs>
-        <w:spacing w:after="19"/>
-        <w:rPr>
-          <w:rFonts w:ascii="Times New Roman" w:eastAsia="Arial" w:hAnsi="Times New Roman" w:cs="Times New Roman"/>
-          <w:b/>
+        <w:spacing w:after="5" w:line="258" w:lineRule="auto"/>
+        <w:rPr>
+          <w:rFonts w:ascii="Times New Roman" w:hAnsi="Times New Roman" w:cs="Times New Roman"/>
           <w:sz w:val="25"/>
           <w:szCs w:val="25"/>
         </w:rPr>
@@ -833,6 +855,26 @@
         </w:rPr>
         <w:t>Extensive math and theoretical computer science coursework</w:t>
       </w:r>
+      <w:r>
+        <w:rPr>
+          <w:rFonts w:ascii="Times New Roman" w:eastAsia="Arial" w:hAnsi="Times New Roman" w:cs="Times New Roman"/>
+          <w:iCs/>
+          <w:sz w:val="25"/>
+          <w:szCs w:val="25"/>
+          <w:u w:color="000000"/>
+        </w:rPr>
+        <w:t>: stochastic processes, linear algebra (honors), probability theory, algebra (honors), analysis (honors), complex analysis (honors), Galois theory, number theory, systems of differential equations,</w:t>
+      </w:r>
+      <w:r>
+        <w:rPr>
+          <w:rFonts w:ascii="Times New Roman" w:eastAsia="Arial" w:hAnsi="Times New Roman" w:cs="Times New Roman"/>
+          <w:iCs/>
+          <w:sz w:val="25"/>
+          <w:szCs w:val="25"/>
+          <w:u w:color="000000"/>
+        </w:rPr>
+        <w:t>etc.</w:t>
+      </w:r>
     </w:p>
     <w:p>
       <w:pPr>
@@ -861,6 +903,14 @@
           <w:sz w:val="25"/>
           <w:szCs w:val="25"/>
         </w:rPr>
+        <w:t>CONTRIBUTIONS</w:t>
+      </w:r>
+      <w:r>
+        <w:rPr>
+          <w:rFonts w:ascii="Times New Roman" w:hAnsi="Times New Roman" w:cs="Times New Roman"/>
+          <w:sz w:val="25"/>
+          <w:szCs w:val="25"/>
+        </w:rPr>
         <w:tab/>
       </w:r>
       <w:r>
@@ -882,34 +932,6 @@
           <w:szCs w:val="25"/>
         </w:rPr>
       </w:pPr>
-    </w:p>
-    <w:p>
-      <w:pPr>
-        <w:spacing w:after="5" w:line="258" w:lineRule="auto"/>
-        <w:rPr>
-          <w:rFonts w:ascii="Times New Roman" w:hAnsi="Times New Roman" w:cs="Times New Roman"/>
-          <w:sz w:val="25"/>
-          <w:szCs w:val="25"/>
-        </w:rPr>
-      </w:pPr>
-      <w:r>
-        <w:rPr>
-          <w:rFonts w:ascii="Times New Roman" w:hAnsi="Times New Roman" w:cs="Times New Roman"/>
-          <w:i/>
-          <w:iCs/>
-          <w:sz w:val="25"/>
-          <w:szCs w:val="25"/>
-        </w:rPr>
-        <w:t>Contributions</w:t>
-      </w:r>
-      <w:r>
-        <w:rPr>
-          <w:rFonts w:ascii="Times New Roman" w:hAnsi="Times New Roman" w:cs="Times New Roman"/>
-          <w:sz w:val="25"/>
-          <w:szCs w:val="25"/>
-        </w:rPr>
-        <w:t>:</w:t>
-      </w:r>
     </w:p>
     <w:p>
       <w:pPr>
@@ -948,7 +970,15 @@
           <w:sz w:val="25"/>
           <w:szCs w:val="25"/>
         </w:rPr>
-        <w:t>an</w:t>
+        <w:t>a</w:t>
+      </w:r>
+      <w:r>
+        <w:rPr>
+          <w:rFonts w:ascii="Times New Roman" w:hAnsi="Times New Roman" w:cs="Times New Roman"/>
+          <w:sz w:val="25"/>
+          <w:szCs w:val="25"/>
+        </w:rPr>
+        <w:t xml:space="preserve"> hardware</w:t>
       </w:r>
       <w:r>
         <w:rPr>
@@ -972,7 +1002,23 @@
           <w:sz w:val="25"/>
           <w:szCs w:val="25"/>
         </w:rPr>
-        <w:t xml:space="preserve"> that improve state-of-the-art </w:t>
+        <w:t xml:space="preserve"> that improve</w:t>
+      </w:r>
+      <w:r>
+        <w:rPr>
+          <w:rFonts w:ascii="Times New Roman" w:hAnsi="Times New Roman" w:cs="Times New Roman"/>
+          <w:sz w:val="25"/>
+          <w:szCs w:val="25"/>
+        </w:rPr>
+        <w:t>s</w:t>
+      </w:r>
+      <w:r>
+        <w:rPr>
+          <w:rFonts w:ascii="Times New Roman" w:hAnsi="Times New Roman" w:cs="Times New Roman"/>
+          <w:sz w:val="25"/>
+          <w:szCs w:val="25"/>
+        </w:rPr>
+        <w:t xml:space="preserve"> state-of-the-art </w:t>
       </w:r>
       <w:r>
         <w:rPr>
@@ -1029,14 +1075,6 @@
           <w:szCs w:val="25"/>
         </w:rPr>
         <w:t>.</w:t>
-      </w:r>
-      <w:r>
-        <w:rPr>
-          <w:rFonts w:ascii="Times New Roman" w:hAnsi="Times New Roman" w:cs="Times New Roman"/>
-          <w:sz w:val="25"/>
-          <w:szCs w:val="25"/>
-        </w:rPr>
-        <w:t xml:space="preserve"> The specific cryptographic technique we use is called Fully Homomorphic Encryption (FHE).</w:t>
       </w:r>
     </w:p>
     <w:p>
@@ -1084,7 +1122,23 @@
           <w:sz w:val="25"/>
           <w:szCs w:val="25"/>
         </w:rPr>
-        <w:t xml:space="preserve"> and implemented</w:t>
+        <w:t xml:space="preserve"> </w:t>
+      </w:r>
+      <w:r>
+        <w:rPr>
+          <w:rFonts w:ascii="Times New Roman" w:hAnsi="Times New Roman" w:cs="Times New Roman"/>
+          <w:sz w:val="25"/>
+          <w:szCs w:val="25"/>
+        </w:rPr>
+        <w:t xml:space="preserve">of </w:t>
+      </w:r>
+      <w:r>
+        <w:rPr>
+          <w:rFonts w:ascii="Times New Roman" w:hAnsi="Times New Roman" w:cs="Times New Roman"/>
+          <w:sz w:val="25"/>
+          <w:szCs w:val="25"/>
+        </w:rPr>
+        <w:t>and implemented</w:t>
       </w:r>
       <w:r>
         <w:rPr>
@@ -1118,23 +1172,39 @@
           <w:sz w:val="25"/>
           <w:szCs w:val="25"/>
         </w:rPr>
-        <w:t xml:space="preserve"> model</w:t>
-      </w:r>
-      <w:r>
-        <w:rPr>
-          <w:rFonts w:ascii="Times New Roman" w:hAnsi="Times New Roman" w:cs="Times New Roman"/>
-          <w:sz w:val="25"/>
-          <w:szCs w:val="25"/>
-        </w:rPr>
-        <w:t>s</w:t>
-      </w:r>
-      <w:r>
-        <w:rPr>
-          <w:rFonts w:ascii="Times New Roman" w:hAnsi="Times New Roman" w:cs="Times New Roman"/>
-          <w:sz w:val="25"/>
-          <w:szCs w:val="25"/>
-        </w:rPr>
-        <w:t xml:space="preserve"> into programs that run inference </w:t>
+        <w:t xml:space="preserve"> </w:t>
+      </w:r>
+      <w:r>
+        <w:rPr>
+          <w:rFonts w:ascii="Times New Roman" w:hAnsi="Times New Roman" w:cs="Times New Roman"/>
+          <w:sz w:val="25"/>
+          <w:szCs w:val="25"/>
+        </w:rPr>
+        <w:t>neural network models</w:t>
+      </w:r>
+      <w:r>
+        <w:rPr>
+          <w:rFonts w:ascii="Times New Roman" w:hAnsi="Times New Roman" w:cs="Times New Roman"/>
+          <w:sz w:val="25"/>
+          <w:szCs w:val="25"/>
+        </w:rPr>
+        <w:t xml:space="preserve"> into programs that run </w:t>
+      </w:r>
+      <w:r>
+        <w:rPr>
+          <w:rFonts w:ascii="Times New Roman" w:hAnsi="Times New Roman" w:cs="Times New Roman"/>
+          <w:sz w:val="25"/>
+          <w:szCs w:val="25"/>
+        </w:rPr>
+        <w:t xml:space="preserve">model </w:t>
+      </w:r>
+      <w:r>
+        <w:rPr>
+          <w:rFonts w:ascii="Times New Roman" w:hAnsi="Times New Roman" w:cs="Times New Roman"/>
+          <w:sz w:val="25"/>
+          <w:szCs w:val="25"/>
+        </w:rPr>
+        <w:t xml:space="preserve">inference </w:t>
       </w:r>
       <w:r>
         <w:rPr>
@@ -1163,6 +1233,16 @@
           <w:szCs w:val="25"/>
         </w:rPr>
         <w:t>.</w:t>
+      </w:r>
+      <w:r>
+        <w:rPr>
+          <w:rFonts w:ascii="Times New Roman" w:hAnsi="Times New Roman" w:cs="Times New Roman"/>
+          <w:i/>
+          <w:iCs/>
+          <w:sz w:val="25"/>
+          <w:szCs w:val="25"/>
+        </w:rPr>
+        <w:t xml:space="preserve"> </w:t>
       </w:r>
     </w:p>
     <w:p>
@@ -1186,151 +1266,7 @@
           <w:sz w:val="25"/>
           <w:szCs w:val="25"/>
         </w:rPr>
-        <w:t xml:space="preserve">In undergrad, I implemented </w:t>
-      </w:r>
-      <w:r>
-        <w:rPr>
-          <w:rFonts w:ascii="Times New Roman" w:hAnsi="Times New Roman" w:cs="Times New Roman"/>
-          <w:sz w:val="25"/>
-          <w:szCs w:val="25"/>
-        </w:rPr>
-        <w:t>the fastest</w:t>
-      </w:r>
-      <w:r>
-        <w:rPr>
-          <w:rFonts w:ascii="Times New Roman" w:hAnsi="Times New Roman" w:cs="Times New Roman"/>
-          <w:sz w:val="25"/>
-          <w:szCs w:val="25"/>
-        </w:rPr>
-        <w:t xml:space="preserve"> sorting accelerator</w:t>
-      </w:r>
-      <w:r>
-        <w:rPr>
-          <w:rFonts w:ascii="Times New Roman" w:hAnsi="Times New Roman" w:cs="Times New Roman"/>
-          <w:sz w:val="25"/>
-          <w:szCs w:val="25"/>
-        </w:rPr>
-        <w:t xml:space="preserve"> in the 4-60GB range</w:t>
-      </w:r>
-      <w:r>
-        <w:rPr>
-          <w:rFonts w:ascii="Times New Roman" w:hAnsi="Times New Roman" w:cs="Times New Roman"/>
-          <w:sz w:val="25"/>
-          <w:szCs w:val="25"/>
-        </w:rPr>
-        <w:t>, using</w:t>
-      </w:r>
-      <w:r>
-        <w:rPr>
-          <w:rFonts w:ascii="Times New Roman" w:hAnsi="Times New Roman" w:cs="Times New Roman"/>
-          <w:sz w:val="25"/>
-          <w:szCs w:val="25"/>
-        </w:rPr>
-        <w:t xml:space="preserve"> FPGA</w:t>
-      </w:r>
-      <w:r>
-        <w:rPr>
-          <w:rFonts w:ascii="Times New Roman" w:hAnsi="Times New Roman" w:cs="Times New Roman"/>
-          <w:sz w:val="25"/>
-          <w:szCs w:val="25"/>
-        </w:rPr>
-        <w:t>s</w:t>
-      </w:r>
-      <w:r>
-        <w:rPr>
-          <w:rFonts w:ascii="Times New Roman" w:hAnsi="Times New Roman" w:cs="Times New Roman"/>
-          <w:sz w:val="25"/>
-          <w:szCs w:val="25"/>
-        </w:rPr>
-        <w:t>; I also worked with and published on High-Bandwidth Memory</w:t>
-      </w:r>
-      <w:r>
-        <w:rPr>
-          <w:rFonts w:ascii="Times New Roman" w:hAnsi="Times New Roman" w:cs="Times New Roman"/>
-          <w:sz w:val="25"/>
-          <w:szCs w:val="25"/>
-        </w:rPr>
-        <w:t xml:space="preserve"> (HBM)</w:t>
-      </w:r>
-      <w:r>
-        <w:rPr>
-          <w:rFonts w:ascii="Times New Roman" w:hAnsi="Times New Roman" w:cs="Times New Roman"/>
-          <w:sz w:val="25"/>
-          <w:szCs w:val="25"/>
-        </w:rPr>
-        <w:t xml:space="preserve"> and </w:t>
-      </w:r>
-      <w:proofErr w:type="spellStart"/>
-      <w:r>
-        <w:rPr>
-          <w:rFonts w:ascii="Times New Roman" w:hAnsi="Times New Roman" w:cs="Times New Roman"/>
-          <w:sz w:val="25"/>
-          <w:szCs w:val="25"/>
-        </w:rPr>
-        <w:t>SmartSSDs</w:t>
-      </w:r>
-      <w:proofErr w:type="spellEnd"/>
-      <w:r>
-        <w:rPr>
-          <w:rFonts w:ascii="Times New Roman" w:hAnsi="Times New Roman" w:cs="Times New Roman"/>
-          <w:sz w:val="25"/>
-          <w:szCs w:val="25"/>
-        </w:rPr>
-        <w:t>.</w:t>
-      </w:r>
-    </w:p>
-    <w:p>
-      <w:pPr>
-        <w:pStyle w:val="ListParagraph"/>
-        <w:spacing w:after="5" w:line="258" w:lineRule="auto"/>
-        <w:ind w:left="360"/>
-        <w:rPr>
-          <w:rFonts w:ascii="Times New Roman" w:hAnsi="Times New Roman" w:cs="Times New Roman"/>
-          <w:sz w:val="25"/>
-          <w:szCs w:val="25"/>
-        </w:rPr>
-      </w:pPr>
-    </w:p>
-    <w:p>
-      <w:pPr>
-        <w:spacing w:after="5" w:line="258" w:lineRule="auto"/>
-        <w:rPr>
-          <w:rFonts w:ascii="Times New Roman" w:eastAsia="Arial" w:hAnsi="Times New Roman" w:cs="Times New Roman"/>
-          <w:bCs/>
-          <w:sz w:val="25"/>
-          <w:szCs w:val="25"/>
-        </w:rPr>
-      </w:pPr>
-      <w:r>
-        <w:rPr>
-          <w:rFonts w:ascii="Times New Roman" w:eastAsia="Arial" w:hAnsi="Times New Roman" w:cs="Times New Roman"/>
-          <w:bCs/>
-          <w:i/>
-          <w:iCs/>
-          <w:sz w:val="25"/>
-          <w:szCs w:val="25"/>
-        </w:rPr>
-        <w:t xml:space="preserve">Selected </w:t>
-      </w:r>
-      <w:r>
-        <w:rPr>
-          <w:rFonts w:ascii="Times New Roman" w:eastAsia="Arial" w:hAnsi="Times New Roman" w:cs="Times New Roman"/>
-          <w:bCs/>
-          <w:i/>
-          <w:iCs/>
-          <w:sz w:val="25"/>
-          <w:szCs w:val="25"/>
-        </w:rPr>
-        <w:t>Publications</w:t>
-      </w:r>
-      <w:r>
-        <w:rPr>
-          <w:rFonts w:ascii="Times New Roman" w:eastAsia="Arial" w:hAnsi="Times New Roman" w:cs="Times New Roman"/>
-          <w:bCs/>
-          <w:sz w:val="25"/>
-          <w:szCs w:val="25"/>
-        </w:rPr>
-        <w:t>:</w:t>
+        <w:t>Designed and implemented an FPGA-accelerated quotient polynomial computation engine that improves end-to-end zero knowledge proof generation time by 50% over state-of-the-art.</w:t>
       </w:r>
     </w:p>
     <w:p>
@@ -1351,65 +1287,730 @@
       <w:r>
         <w:rPr>
           <w:rFonts w:ascii="Times New Roman" w:hAnsi="Times New Roman" w:cs="Times New Roman"/>
+          <w:sz w:val="25"/>
+          <w:szCs w:val="25"/>
+        </w:rPr>
+        <w:t xml:space="preserve">Implemented </w:t>
+      </w:r>
+      <w:r>
+        <w:rPr>
+          <w:rFonts w:ascii="Times New Roman" w:hAnsi="Times New Roman" w:cs="Times New Roman"/>
+          <w:sz w:val="25"/>
+          <w:szCs w:val="25"/>
+        </w:rPr>
+        <w:t>the fastest</w:t>
+      </w:r>
+      <w:r>
+        <w:rPr>
+          <w:rFonts w:ascii="Times New Roman" w:hAnsi="Times New Roman" w:cs="Times New Roman"/>
+          <w:sz w:val="25"/>
+          <w:szCs w:val="25"/>
+        </w:rPr>
+        <w:t xml:space="preserve"> sorting accelerator</w:t>
+      </w:r>
+      <w:r>
+        <w:rPr>
+          <w:rFonts w:ascii="Times New Roman" w:hAnsi="Times New Roman" w:cs="Times New Roman"/>
+          <w:sz w:val="25"/>
+          <w:szCs w:val="25"/>
+        </w:rPr>
+        <w:t xml:space="preserve"> in the 4-60GB range</w:t>
+      </w:r>
+      <w:r>
+        <w:rPr>
+          <w:rFonts w:ascii="Times New Roman" w:hAnsi="Times New Roman" w:cs="Times New Roman"/>
+          <w:sz w:val="25"/>
+          <w:szCs w:val="25"/>
+        </w:rPr>
+        <w:t>, using</w:t>
+      </w:r>
+      <w:r>
+        <w:rPr>
+          <w:rFonts w:ascii="Times New Roman" w:hAnsi="Times New Roman" w:cs="Times New Roman"/>
+          <w:sz w:val="25"/>
+          <w:szCs w:val="25"/>
+        </w:rPr>
+        <w:t xml:space="preserve"> FPGA</w:t>
+      </w:r>
+      <w:r>
+        <w:rPr>
+          <w:rFonts w:ascii="Times New Roman" w:hAnsi="Times New Roman" w:cs="Times New Roman"/>
+          <w:sz w:val="25"/>
+          <w:szCs w:val="25"/>
+        </w:rPr>
+        <w:t>s</w:t>
+      </w:r>
+      <w:r>
+        <w:rPr>
+          <w:rFonts w:ascii="Times New Roman" w:hAnsi="Times New Roman" w:cs="Times New Roman"/>
+          <w:sz w:val="25"/>
+          <w:szCs w:val="25"/>
+        </w:rPr>
+        <w:t>.</w:t>
+      </w:r>
+    </w:p>
+    <w:p>
+      <w:pPr>
+        <w:spacing w:after="5" w:line="258" w:lineRule="auto"/>
+        <w:rPr>
+          <w:rFonts w:ascii="Times New Roman" w:eastAsia="Arial" w:hAnsi="Times New Roman" w:cs="Times New Roman"/>
+          <w:b/>
+          <w:sz w:val="25"/>
+          <w:szCs w:val="25"/>
+        </w:rPr>
+      </w:pPr>
+    </w:p>
+    <w:p>
+      <w:pPr>
+        <w:pStyle w:val="Heading1"/>
+        <w:tabs>
+          <w:tab w:val="center" w:pos="10800"/>
+        </w:tabs>
+        <w:ind w:left="-15" w:firstLine="0"/>
+        <w:rPr>
+          <w:rFonts w:ascii="Times New Roman" w:hAnsi="Times New Roman" w:cs="Times New Roman"/>
+          <w:sz w:val="25"/>
+          <w:szCs w:val="25"/>
+        </w:rPr>
+      </w:pPr>
+      <w:r>
+        <w:rPr>
+          <w:rFonts w:ascii="Times New Roman" w:hAnsi="Times New Roman" w:cs="Times New Roman"/>
+          <w:sz w:val="25"/>
+          <w:szCs w:val="25"/>
+        </w:rPr>
+        <w:t xml:space="preserve">WORK EXPERIENCE </w:t>
+      </w:r>
+      <w:r>
+        <w:rPr>
+          <w:rFonts w:ascii="Times New Roman" w:hAnsi="Times New Roman" w:cs="Times New Roman"/>
+          <w:sz w:val="25"/>
+          <w:szCs w:val="25"/>
+        </w:rPr>
+        <w:tab/>
+      </w:r>
+      <w:r>
+        <w:rPr>
+          <w:rFonts w:ascii="Times New Roman" w:hAnsi="Times New Roman" w:cs="Times New Roman"/>
+          <w:sz w:val="25"/>
+          <w:szCs w:val="25"/>
+          <w:u w:val="none"/>
+        </w:rPr>
+        <w:t xml:space="preserve"> </w:t>
+      </w:r>
+    </w:p>
+    <w:p>
+      <w:pPr>
+        <w:spacing w:after="5" w:line="258" w:lineRule="auto"/>
+        <w:rPr>
+          <w:rFonts w:ascii="Times New Roman" w:eastAsia="Arial" w:hAnsi="Times New Roman" w:cs="Times New Roman"/>
+          <w:b/>
+          <w:sz w:val="25"/>
+          <w:szCs w:val="25"/>
+        </w:rPr>
+      </w:pPr>
+    </w:p>
+    <w:p>
+      <w:pPr>
+        <w:pStyle w:val="ListParagraph"/>
+        <w:numPr>
+          <w:ilvl w:val="0"/>
+          <w:numId w:val="14"/>
+        </w:numPr>
+        <w:spacing w:after="5" w:line="258" w:lineRule="auto"/>
+        <w:ind w:left="360" w:hanging="180"/>
+        <w:rPr>
+          <w:rFonts w:ascii="Times New Roman" w:eastAsia="Arial" w:hAnsi="Times New Roman" w:cs="Times New Roman"/>
+          <w:b/>
+          <w:sz w:val="25"/>
+          <w:szCs w:val="25"/>
+        </w:rPr>
+      </w:pPr>
+      <w:proofErr w:type="spellStart"/>
+      <w:r>
+        <w:rPr>
+          <w:rFonts w:ascii="Times New Roman" w:eastAsia="Arial" w:hAnsi="Times New Roman" w:cs="Times New Roman"/>
+          <w:b/>
+          <w:sz w:val="25"/>
+          <w:szCs w:val="25"/>
+        </w:rPr>
+        <w:t>Ulvetanna</w:t>
+      </w:r>
+      <w:proofErr w:type="spellEnd"/>
+      <w:r>
+        <w:rPr>
+          <w:rFonts w:ascii="Times New Roman" w:eastAsia="Arial" w:hAnsi="Times New Roman" w:cs="Times New Roman"/>
+          <w:b/>
+          <w:sz w:val="25"/>
+          <w:szCs w:val="25"/>
+        </w:rPr>
+        <w:t xml:space="preserve"> (Intern, 2023): </w:t>
+      </w:r>
+      <w:r>
+        <w:rPr>
+          <w:rFonts w:ascii="Times New Roman" w:eastAsia="Arial" w:hAnsi="Times New Roman" w:cs="Times New Roman"/>
+          <w:bCs/>
+          <w:sz w:val="25"/>
+          <w:szCs w:val="25"/>
+        </w:rPr>
+        <w:t>Designed and implemented the first FPGA-accelerated quotient polynomial computation (QPC)</w:t>
+      </w:r>
+      <w:r>
+        <w:rPr>
+          <w:rFonts w:ascii="Times New Roman" w:eastAsia="Arial" w:hAnsi="Times New Roman" w:cs="Times New Roman"/>
+          <w:bCs/>
+          <w:sz w:val="25"/>
+          <w:szCs w:val="25"/>
+        </w:rPr>
+        <w:t>, a key kernel</w:t>
+      </w:r>
+      <w:r>
+        <w:rPr>
+          <w:rFonts w:ascii="Times New Roman" w:eastAsia="Arial" w:hAnsi="Times New Roman" w:cs="Times New Roman"/>
+          <w:bCs/>
+          <w:sz w:val="25"/>
+          <w:szCs w:val="25"/>
+        </w:rPr>
+        <w:t xml:space="preserve"> </w:t>
+      </w:r>
+      <w:r>
+        <w:rPr>
+          <w:rFonts w:ascii="Times New Roman" w:eastAsia="Arial" w:hAnsi="Times New Roman" w:cs="Times New Roman"/>
+          <w:bCs/>
+          <w:sz w:val="25"/>
+          <w:szCs w:val="25"/>
+        </w:rPr>
+        <w:t>in</w:t>
+      </w:r>
+      <w:r>
+        <w:rPr>
+          <w:rFonts w:ascii="Times New Roman" w:eastAsia="Arial" w:hAnsi="Times New Roman" w:cs="Times New Roman"/>
+          <w:bCs/>
+          <w:sz w:val="25"/>
+          <w:szCs w:val="25"/>
+        </w:rPr>
+        <w:t xml:space="preserve"> zero knowledge proofs (ZKP</w:t>
+      </w:r>
+      <w:r>
+        <w:rPr>
+          <w:rFonts w:ascii="Times New Roman" w:eastAsia="Arial" w:hAnsi="Times New Roman" w:cs="Times New Roman"/>
+          <w:bCs/>
+          <w:sz w:val="25"/>
+          <w:szCs w:val="25"/>
+        </w:rPr>
+        <w:t>s</w:t>
+      </w:r>
+      <w:r>
+        <w:rPr>
+          <w:rFonts w:ascii="Times New Roman" w:eastAsia="Arial" w:hAnsi="Times New Roman" w:cs="Times New Roman"/>
+          <w:bCs/>
+          <w:sz w:val="25"/>
+          <w:szCs w:val="25"/>
+        </w:rPr>
+        <w:t xml:space="preserve">); improved QPC </w:t>
+      </w:r>
+      <w:r>
+        <w:rPr>
+          <w:rFonts w:ascii="Times New Roman" w:eastAsia="Arial" w:hAnsi="Times New Roman" w:cs="Times New Roman"/>
+          <w:bCs/>
+          <w:sz w:val="25"/>
+          <w:szCs w:val="25"/>
+        </w:rPr>
+        <w:t>price-</w:t>
+      </w:r>
+      <w:r>
+        <w:rPr>
+          <w:rFonts w:ascii="Times New Roman" w:eastAsia="Arial" w:hAnsi="Times New Roman" w:cs="Times New Roman"/>
+          <w:bCs/>
+          <w:sz w:val="25"/>
+          <w:szCs w:val="25"/>
+        </w:rPr>
+        <w:t xml:space="preserve">performance by </w:t>
+      </w:r>
+      <w:r>
+        <w:rPr>
+          <w:rFonts w:ascii="Times New Roman" w:eastAsia="Arial" w:hAnsi="Times New Roman" w:cs="Times New Roman"/>
+          <w:bCs/>
+          <w:sz w:val="25"/>
+          <w:szCs w:val="25"/>
+        </w:rPr>
+        <w:t>9</w:t>
+      </w:r>
+      <w:r>
+        <w:rPr>
+          <w:rFonts w:ascii="Times New Roman" w:eastAsia="Arial" w:hAnsi="Times New Roman" w:cs="Times New Roman"/>
+          <w:bCs/>
+          <w:sz w:val="25"/>
+          <w:szCs w:val="25"/>
+        </w:rPr>
+        <w:t xml:space="preserve">x over state-of-the-art. This improves ZKP performance in </w:t>
+      </w:r>
+      <w:proofErr w:type="spellStart"/>
+      <w:r>
+        <w:rPr>
+          <w:rFonts w:ascii="Times New Roman" w:eastAsia="Arial" w:hAnsi="Times New Roman" w:cs="Times New Roman"/>
+          <w:bCs/>
+          <w:sz w:val="25"/>
+          <w:szCs w:val="25"/>
+        </w:rPr>
+        <w:t>Ulvetanna’s</w:t>
+      </w:r>
+      <w:proofErr w:type="spellEnd"/>
+      <w:r>
+        <w:rPr>
+          <w:rFonts w:ascii="Times New Roman" w:eastAsia="Arial" w:hAnsi="Times New Roman" w:cs="Times New Roman"/>
+          <w:bCs/>
+          <w:sz w:val="25"/>
+          <w:szCs w:val="25"/>
+        </w:rPr>
+        <w:t xml:space="preserve"> server by 50%. </w:t>
+      </w:r>
+      <w:proofErr w:type="spellStart"/>
+      <w:r>
+        <w:rPr>
+          <w:rFonts w:ascii="Times New Roman" w:eastAsia="Arial" w:hAnsi="Times New Roman" w:cs="Times New Roman"/>
+          <w:bCs/>
+          <w:sz w:val="25"/>
+          <w:szCs w:val="25"/>
+        </w:rPr>
+        <w:t>Ulvetanna’s</w:t>
+      </w:r>
+      <w:proofErr w:type="spellEnd"/>
+      <w:r>
+        <w:rPr>
+          <w:rFonts w:ascii="Times New Roman" w:eastAsia="Arial" w:hAnsi="Times New Roman" w:cs="Times New Roman"/>
+          <w:bCs/>
+          <w:sz w:val="25"/>
+          <w:szCs w:val="25"/>
+        </w:rPr>
+        <w:t xml:space="preserve"> business model is </w:t>
+      </w:r>
+      <w:r>
+        <w:rPr>
+          <w:rFonts w:ascii="Times New Roman" w:eastAsia="Arial" w:hAnsi="Times New Roman" w:cs="Times New Roman"/>
+          <w:bCs/>
+          <w:sz w:val="25"/>
+          <w:szCs w:val="25"/>
+        </w:rPr>
+        <w:t xml:space="preserve">based on </w:t>
+      </w:r>
+      <w:r>
+        <w:rPr>
+          <w:rFonts w:ascii="Times New Roman" w:eastAsia="Arial" w:hAnsi="Times New Roman" w:cs="Times New Roman"/>
+          <w:bCs/>
+          <w:sz w:val="25"/>
+          <w:szCs w:val="25"/>
+        </w:rPr>
+        <w:t>providing fast and cheap ZKPs.</w:t>
+      </w:r>
+    </w:p>
+    <w:p>
+      <w:pPr>
+        <w:pStyle w:val="ListParagraph"/>
+        <w:numPr>
+          <w:ilvl w:val="0"/>
+          <w:numId w:val="14"/>
+        </w:numPr>
+        <w:spacing w:after="5" w:line="258" w:lineRule="auto"/>
+        <w:ind w:left="360" w:hanging="180"/>
+        <w:rPr>
+          <w:rFonts w:ascii="Times New Roman" w:eastAsia="Arial" w:hAnsi="Times New Roman" w:cs="Times New Roman"/>
+          <w:b/>
+          <w:sz w:val="25"/>
+          <w:szCs w:val="25"/>
+        </w:rPr>
+      </w:pPr>
+      <w:r>
+        <w:rPr>
+          <w:rFonts w:ascii="Times New Roman" w:eastAsia="Arial" w:hAnsi="Times New Roman" w:cs="Times New Roman"/>
+          <w:b/>
+          <w:sz w:val="25"/>
+          <w:szCs w:val="25"/>
+        </w:rPr>
+        <w:t xml:space="preserve">NAND Capital (Intern, 2020): </w:t>
+      </w:r>
+      <w:r>
+        <w:rPr>
+          <w:rFonts w:ascii="Times New Roman" w:eastAsia="Arial" w:hAnsi="Times New Roman" w:cs="Times New Roman"/>
+          <w:bCs/>
+          <w:sz w:val="25"/>
+          <w:szCs w:val="25"/>
+        </w:rPr>
+        <w:t>I was the first employee in a three-person hedge fund</w:t>
+      </w:r>
+      <w:r>
+        <w:rPr>
+          <w:rFonts w:ascii="Times New Roman" w:eastAsia="Arial" w:hAnsi="Times New Roman" w:cs="Times New Roman"/>
+          <w:bCs/>
+          <w:sz w:val="25"/>
+          <w:szCs w:val="25"/>
+        </w:rPr>
+        <w:t xml:space="preserve"> </w:t>
+      </w:r>
+      <w:r>
+        <w:rPr>
+          <w:rFonts w:ascii="Times New Roman" w:eastAsia="Arial" w:hAnsi="Times New Roman" w:cs="Times New Roman"/>
+          <w:bCs/>
+          <w:sz w:val="25"/>
+          <w:szCs w:val="25"/>
+        </w:rPr>
+        <w:t xml:space="preserve">start-up </w:t>
+      </w:r>
+      <w:r>
+        <w:rPr>
+          <w:rFonts w:ascii="Times New Roman" w:eastAsia="Arial" w:hAnsi="Times New Roman" w:cs="Times New Roman"/>
+          <w:bCs/>
+          <w:sz w:val="25"/>
+          <w:szCs w:val="25"/>
+        </w:rPr>
+        <w:t>funded by Founder’s Fund and Paradigm</w:t>
+      </w:r>
+      <w:r>
+        <w:rPr>
+          <w:rFonts w:ascii="Times New Roman" w:eastAsia="Arial" w:hAnsi="Times New Roman" w:cs="Times New Roman"/>
+          <w:bCs/>
+          <w:sz w:val="25"/>
+          <w:szCs w:val="25"/>
+        </w:rPr>
+        <w:t>; Developed basic data pipelines for running experiments on</w:t>
+      </w:r>
+      <w:r>
+        <w:rPr>
+          <w:rFonts w:ascii="Times New Roman" w:eastAsia="Arial" w:hAnsi="Times New Roman" w:cs="Times New Roman"/>
+          <w:bCs/>
+          <w:sz w:val="25"/>
+          <w:szCs w:val="25"/>
+        </w:rPr>
+        <w:t xml:space="preserve"> large amounts of</w:t>
+      </w:r>
+      <w:r>
+        <w:rPr>
+          <w:rFonts w:ascii="Times New Roman" w:eastAsia="Arial" w:hAnsi="Times New Roman" w:cs="Times New Roman"/>
+          <w:bCs/>
+          <w:sz w:val="25"/>
+          <w:szCs w:val="25"/>
+        </w:rPr>
+        <w:t xml:space="preserve"> market data</w:t>
+      </w:r>
+      <w:r>
+        <w:rPr>
+          <w:rFonts w:ascii="Times New Roman" w:eastAsia="Arial" w:hAnsi="Times New Roman" w:cs="Times New Roman"/>
+          <w:bCs/>
+          <w:sz w:val="25"/>
+          <w:szCs w:val="25"/>
+        </w:rPr>
+        <w:t xml:space="preserve">. </w:t>
+      </w:r>
+      <w:r>
+        <w:rPr>
+          <w:rFonts w:ascii="Times New Roman" w:eastAsia="Arial" w:hAnsi="Times New Roman" w:cs="Times New Roman"/>
+          <w:bCs/>
+          <w:sz w:val="25"/>
+          <w:szCs w:val="25"/>
+        </w:rPr>
+        <w:t>Used the pipeline to find</w:t>
+      </w:r>
+      <w:r>
+        <w:rPr>
+          <w:rFonts w:ascii="Times New Roman" w:eastAsia="Arial" w:hAnsi="Times New Roman" w:cs="Times New Roman"/>
+          <w:bCs/>
+          <w:sz w:val="25"/>
+          <w:szCs w:val="25"/>
+        </w:rPr>
+        <w:t xml:space="preserve"> </w:t>
+      </w:r>
+      <w:r>
+        <w:rPr>
+          <w:rFonts w:ascii="Times New Roman" w:eastAsia="Arial" w:hAnsi="Times New Roman" w:cs="Times New Roman"/>
+          <w:bCs/>
+          <w:sz w:val="25"/>
+          <w:szCs w:val="25"/>
+        </w:rPr>
+        <w:t>predictable trends in markets</w:t>
+      </w:r>
+      <w:r>
+        <w:rPr>
+          <w:rFonts w:ascii="Times New Roman" w:eastAsia="Arial" w:hAnsi="Times New Roman" w:cs="Times New Roman"/>
+          <w:bCs/>
+          <w:sz w:val="25"/>
+          <w:szCs w:val="25"/>
+        </w:rPr>
+        <w:t>.</w:t>
+      </w:r>
+    </w:p>
+    <w:p>
+      <w:pPr>
+        <w:pStyle w:val="ListParagraph"/>
+        <w:numPr>
+          <w:ilvl w:val="0"/>
+          <w:numId w:val="14"/>
+        </w:numPr>
+        <w:spacing w:after="5" w:line="258" w:lineRule="auto"/>
+        <w:ind w:left="360" w:hanging="180"/>
+        <w:rPr>
+          <w:rFonts w:ascii="Times New Roman" w:eastAsia="Arial" w:hAnsi="Times New Roman" w:cs="Times New Roman"/>
+          <w:bCs/>
+          <w:sz w:val="25"/>
+          <w:szCs w:val="25"/>
+        </w:rPr>
+      </w:pPr>
+      <w:r>
+        <w:rPr>
+          <w:rFonts w:ascii="Times New Roman" w:eastAsia="Arial" w:hAnsi="Times New Roman" w:cs="Times New Roman"/>
+          <w:b/>
+          <w:sz w:val="25"/>
+          <w:szCs w:val="25"/>
+        </w:rPr>
+        <w:t>Goldman Sachs (Intern</w:t>
+      </w:r>
+      <w:r>
+        <w:rPr>
+          <w:rFonts w:ascii="Times New Roman" w:eastAsia="Arial" w:hAnsi="Times New Roman" w:cs="Times New Roman"/>
+          <w:b/>
+          <w:sz w:val="25"/>
+          <w:szCs w:val="25"/>
+        </w:rPr>
+        <w:t xml:space="preserve">, </w:t>
+      </w:r>
+      <w:r>
+        <w:rPr>
+          <w:rFonts w:ascii="Times New Roman" w:eastAsia="Arial" w:hAnsi="Times New Roman" w:cs="Times New Roman"/>
+          <w:b/>
+          <w:sz w:val="25"/>
+          <w:szCs w:val="25"/>
+        </w:rPr>
+        <w:t xml:space="preserve">2018): </w:t>
+      </w:r>
+      <w:r>
+        <w:rPr>
+          <w:rFonts w:ascii="Times New Roman" w:eastAsia="Arial" w:hAnsi="Times New Roman" w:cs="Times New Roman"/>
+          <w:bCs/>
+          <w:sz w:val="25"/>
+          <w:szCs w:val="25"/>
+        </w:rPr>
+        <w:t xml:space="preserve">Created custom NLP model for performing a specific accounting classification task that was previously performed full time by </w:t>
+      </w:r>
+      <w:r>
+        <w:rPr>
+          <w:rFonts w:ascii="Times New Roman" w:eastAsia="Arial" w:hAnsi="Times New Roman" w:cs="Times New Roman"/>
+          <w:bCs/>
+          <w:sz w:val="25"/>
+          <w:szCs w:val="25"/>
+        </w:rPr>
+        <w:t>two</w:t>
+      </w:r>
+      <w:r>
+        <w:rPr>
+          <w:rFonts w:ascii="Times New Roman" w:eastAsia="Arial" w:hAnsi="Times New Roman" w:cs="Times New Roman"/>
+          <w:bCs/>
+          <w:sz w:val="25"/>
+          <w:szCs w:val="25"/>
+        </w:rPr>
+        <w:t xml:space="preserve"> employees.</w:t>
+      </w:r>
+    </w:p>
+    <w:p>
+      <w:pPr>
+        <w:pStyle w:val="ListParagraph"/>
+        <w:numPr>
+          <w:ilvl w:val="0"/>
+          <w:numId w:val="14"/>
+        </w:numPr>
+        <w:spacing w:after="5" w:line="258" w:lineRule="auto"/>
+        <w:ind w:left="360" w:hanging="180"/>
+        <w:rPr>
+          <w:rFonts w:ascii="Times New Roman" w:eastAsia="Arial" w:hAnsi="Times New Roman" w:cs="Times New Roman"/>
+          <w:bCs/>
+          <w:sz w:val="25"/>
+          <w:szCs w:val="25"/>
+        </w:rPr>
+      </w:pPr>
+      <w:r>
+        <w:rPr>
+          <w:rFonts w:ascii="Times New Roman" w:eastAsia="Arial" w:hAnsi="Times New Roman" w:cs="Times New Roman"/>
+          <w:b/>
+          <w:sz w:val="25"/>
+          <w:szCs w:val="25"/>
+        </w:rPr>
+        <w:t>SpaceX (Intern</w:t>
+      </w:r>
+      <w:r>
+        <w:rPr>
+          <w:rFonts w:ascii="Times New Roman" w:eastAsia="Arial" w:hAnsi="Times New Roman" w:cs="Times New Roman"/>
+          <w:b/>
+          <w:sz w:val="25"/>
+          <w:szCs w:val="25"/>
+        </w:rPr>
+        <w:t>,</w:t>
+      </w:r>
+      <w:r>
+        <w:rPr>
+          <w:rFonts w:ascii="Times New Roman" w:eastAsia="Arial" w:hAnsi="Times New Roman" w:cs="Times New Roman"/>
+          <w:b/>
+          <w:sz w:val="25"/>
+          <w:szCs w:val="25"/>
+        </w:rPr>
+        <w:t xml:space="preserve"> 2017</w:t>
+      </w:r>
+      <w:r>
+        <w:rPr>
+          <w:rFonts w:ascii="Times New Roman" w:eastAsia="Arial" w:hAnsi="Times New Roman" w:cs="Times New Roman"/>
+          <w:b/>
+          <w:sz w:val="25"/>
+          <w:szCs w:val="25"/>
+        </w:rPr>
+        <w:t>):</w:t>
+      </w:r>
+      <w:r>
+        <w:rPr>
+          <w:rFonts w:ascii="Times New Roman" w:eastAsia="Arial" w:hAnsi="Times New Roman" w:cs="Times New Roman"/>
+          <w:bCs/>
+          <w:sz w:val="25"/>
+          <w:szCs w:val="25"/>
+        </w:rPr>
+        <w:t xml:space="preserve"> </w:t>
+      </w:r>
+      <w:r>
+        <w:rPr>
+          <w:rFonts w:ascii="Times New Roman" w:eastAsia="Arial" w:hAnsi="Times New Roman" w:cs="Times New Roman"/>
+          <w:bCs/>
+          <w:sz w:val="25"/>
+          <w:szCs w:val="25"/>
+        </w:rPr>
+        <w:t>Created software to automate defining and testing of all propulsion joints on</w:t>
+      </w:r>
+      <w:r>
+        <w:rPr>
+          <w:rFonts w:ascii="Times New Roman" w:eastAsia="Arial" w:hAnsi="Times New Roman" w:cs="Times New Roman"/>
+          <w:bCs/>
+          <w:sz w:val="25"/>
+          <w:szCs w:val="25"/>
+        </w:rPr>
+        <w:t xml:space="preserve"> </w:t>
+      </w:r>
+      <w:r>
+        <w:rPr>
+          <w:rFonts w:ascii="Times New Roman" w:eastAsia="Arial" w:hAnsi="Times New Roman" w:cs="Times New Roman"/>
+          <w:bCs/>
+          <w:sz w:val="25"/>
+          <w:szCs w:val="25"/>
+        </w:rPr>
+        <w:t xml:space="preserve">SpaceX rockets; Was offered to leave school and begin full time work as </w:t>
+      </w:r>
+      <w:r>
+        <w:rPr>
+          <w:rFonts w:ascii="Times New Roman" w:eastAsia="Arial" w:hAnsi="Times New Roman" w:cs="Times New Roman"/>
+          <w:bCs/>
+          <w:sz w:val="25"/>
+          <w:szCs w:val="25"/>
+        </w:rPr>
+        <w:t>a f</w:t>
+      </w:r>
+      <w:r>
+        <w:rPr>
+          <w:rFonts w:ascii="Times New Roman" w:eastAsia="Arial" w:hAnsi="Times New Roman" w:cs="Times New Roman"/>
+          <w:bCs/>
+          <w:sz w:val="25"/>
+          <w:szCs w:val="25"/>
+        </w:rPr>
+        <w:t>reshman.</w:t>
+      </w:r>
+    </w:p>
+    <w:p>
+      <w:pPr>
+        <w:pStyle w:val="Heading1"/>
+        <w:tabs>
+          <w:tab w:val="center" w:pos="10800"/>
+        </w:tabs>
+        <w:ind w:left="0" w:firstLine="0"/>
+        <w:rPr>
+          <w:rFonts w:ascii="Times New Roman" w:hAnsi="Times New Roman" w:cs="Times New Roman"/>
+          <w:sz w:val="25"/>
+          <w:szCs w:val="25"/>
+        </w:rPr>
+      </w:pPr>
+    </w:p>
+    <w:p>
+      <w:pPr>
+        <w:pStyle w:val="Heading1"/>
+        <w:tabs>
+          <w:tab w:val="center" w:pos="10800"/>
+        </w:tabs>
+        <w:ind w:left="0" w:firstLine="0"/>
+        <w:rPr>
+          <w:rFonts w:ascii="Times New Roman" w:hAnsi="Times New Roman" w:cs="Times New Roman"/>
+          <w:sz w:val="25"/>
+          <w:szCs w:val="25"/>
+        </w:rPr>
+      </w:pPr>
+    </w:p>
+    <w:p/>
+    <w:p>
+      <w:pPr>
+        <w:pStyle w:val="Heading1"/>
+        <w:tabs>
+          <w:tab w:val="center" w:pos="10800"/>
+        </w:tabs>
+        <w:ind w:left="0" w:firstLine="0"/>
+        <w:rPr>
+          <w:rFonts w:ascii="Times New Roman" w:hAnsi="Times New Roman" w:cs="Times New Roman"/>
+          <w:sz w:val="25"/>
+          <w:szCs w:val="25"/>
+        </w:rPr>
+      </w:pPr>
+      <w:r>
+        <w:rPr>
+          <w:rFonts w:ascii="Times New Roman" w:hAnsi="Times New Roman" w:cs="Times New Roman"/>
+          <w:sz w:val="25"/>
+          <w:szCs w:val="25"/>
+        </w:rPr>
+        <w:t>RECOGNITION</w:t>
+      </w:r>
+      <w:r>
+        <w:rPr>
+          <w:rFonts w:ascii="Times New Roman" w:hAnsi="Times New Roman" w:cs="Times New Roman"/>
+          <w:sz w:val="25"/>
+          <w:szCs w:val="25"/>
+        </w:rPr>
+        <w:t xml:space="preserve"> </w:t>
+      </w:r>
+      <w:r>
+        <w:rPr>
+          <w:rFonts w:ascii="Times New Roman" w:hAnsi="Times New Roman" w:cs="Times New Roman"/>
+          <w:sz w:val="25"/>
+          <w:szCs w:val="25"/>
+        </w:rPr>
+        <w:t>&amp; PUBLICATIONS</w:t>
+      </w:r>
+      <w:r>
+        <w:rPr>
+          <w:rFonts w:ascii="Times New Roman" w:hAnsi="Times New Roman" w:cs="Times New Roman"/>
+          <w:sz w:val="25"/>
+          <w:szCs w:val="25"/>
+        </w:rPr>
+        <w:tab/>
+      </w:r>
+      <w:r>
+        <w:rPr>
+          <w:rFonts w:ascii="Times New Roman" w:hAnsi="Times New Roman" w:cs="Times New Roman"/>
+          <w:sz w:val="25"/>
+          <w:szCs w:val="25"/>
+          <w:u w:val="none"/>
+        </w:rPr>
+        <w:t xml:space="preserve"> </w:t>
+      </w:r>
+    </w:p>
+    <w:p>
+      <w:pPr>
+        <w:spacing w:after="5" w:line="258" w:lineRule="auto"/>
+        <w:rPr>
+          <w:rFonts w:ascii="Times New Roman" w:hAnsi="Times New Roman" w:cs="Times New Roman"/>
           <w:b/>
           <w:bCs/>
           <w:sz w:val="25"/>
           <w:szCs w:val="25"/>
         </w:rPr>
-        <w:t>Nikola Samardzic*</w:t>
-      </w:r>
-      <w:r>
-        <w:rPr>
-          <w:rFonts w:ascii="Times New Roman" w:hAnsi="Times New Roman" w:cs="Times New Roman"/>
-          <w:sz w:val="25"/>
-          <w:szCs w:val="25"/>
-        </w:rPr>
-        <w:t>,</w:t>
-      </w:r>
-      <w:r>
-        <w:rPr>
-          <w:rFonts w:ascii="Times New Roman" w:hAnsi="Times New Roman" w:cs="Times New Roman"/>
-          <w:sz w:val="25"/>
-          <w:szCs w:val="25"/>
-        </w:rPr>
-        <w:t xml:space="preserve"> Aleksandar Krastev*, Simon Langowski, Srinivas Devadas, Daniel Sanchez. </w:t>
-      </w:r>
-      <w:proofErr w:type="spellStart"/>
-      <w:r>
-        <w:rPr>
-          <w:rFonts w:ascii="Times New Roman" w:hAnsi="Times New Roman" w:cs="Times New Roman"/>
-          <w:sz w:val="25"/>
-          <w:szCs w:val="25"/>
-        </w:rPr>
-        <w:t>Fhelipe</w:t>
-      </w:r>
-      <w:proofErr w:type="spellEnd"/>
-      <w:r>
-        <w:rPr>
-          <w:rFonts w:ascii="Times New Roman" w:hAnsi="Times New Roman" w:cs="Times New Roman"/>
-          <w:sz w:val="25"/>
-          <w:szCs w:val="25"/>
-        </w:rPr>
-        <w:t>: A Compiler and DSL for Tensor Programming in Fully Homomorphic Encryption. (</w:t>
-      </w:r>
-      <w:proofErr w:type="gramStart"/>
-      <w:r>
-        <w:rPr>
-          <w:rFonts w:ascii="Times New Roman" w:hAnsi="Times New Roman" w:cs="Times New Roman"/>
-          <w:sz w:val="25"/>
-          <w:szCs w:val="25"/>
-        </w:rPr>
-        <w:t>under</w:t>
-      </w:r>
-      <w:proofErr w:type="gramEnd"/>
-      <w:r>
-        <w:rPr>
-          <w:rFonts w:ascii="Times New Roman" w:hAnsi="Times New Roman" w:cs="Times New Roman"/>
-          <w:sz w:val="25"/>
-          <w:szCs w:val="25"/>
-        </w:rPr>
-        <w:t xml:space="preserve"> submission)</w:t>
-      </w:r>
+      </w:pPr>
     </w:p>
     <w:p>
       <w:pPr>
@@ -1429,38 +2030,50 @@
       <w:r>
         <w:rPr>
           <w:rFonts w:ascii="Times New Roman" w:hAnsi="Times New Roman" w:cs="Times New Roman"/>
-          <w:b/>
-          <w:bCs/>
-          <w:sz w:val="25"/>
-          <w:szCs w:val="25"/>
-        </w:rPr>
-        <w:t>Nikola Samardzic</w:t>
-      </w:r>
-      <w:r>
-        <w:rPr>
-          <w:rFonts w:ascii="Times New Roman" w:hAnsi="Times New Roman" w:cs="Times New Roman"/>
-          <w:sz w:val="25"/>
-          <w:szCs w:val="25"/>
-        </w:rPr>
-        <w:t xml:space="preserve">, Axel Feldmann, Aleksandar Krastev, Nathan Manohar, Nicholas Genise, Srinivas Devadas, Karim Eldefrawy, Chris Peikert, Daniel Sanchez. </w:t>
-      </w:r>
-      <w:proofErr w:type="spellStart"/>
-      <w:r>
-        <w:rPr>
-          <w:rFonts w:ascii="Times New Roman" w:hAnsi="Times New Roman" w:cs="Times New Roman"/>
-          <w:sz w:val="25"/>
-          <w:szCs w:val="25"/>
-        </w:rPr>
-        <w:t>CraterLake</w:t>
-      </w:r>
-      <w:proofErr w:type="spellEnd"/>
-      <w:r>
-        <w:rPr>
-          <w:rFonts w:ascii="Times New Roman" w:hAnsi="Times New Roman" w:cs="Times New Roman"/>
-          <w:sz w:val="25"/>
-          <w:szCs w:val="25"/>
-        </w:rPr>
-        <w:t>: A Hardware Accelerator for Efficient Unbounded Computation on Encrypted Data. ISCA 2022.</w:t>
+          <w:sz w:val="25"/>
+          <w:szCs w:val="25"/>
+        </w:rPr>
+        <w:t>Over 3</w:t>
+      </w:r>
+      <w:r>
+        <w:rPr>
+          <w:rFonts w:ascii="Times New Roman" w:hAnsi="Times New Roman" w:cs="Times New Roman"/>
+          <w:sz w:val="25"/>
+          <w:szCs w:val="25"/>
+        </w:rPr>
+        <w:t>5</w:t>
+      </w:r>
+      <w:r>
+        <w:rPr>
+          <w:rFonts w:ascii="Times New Roman" w:hAnsi="Times New Roman" w:cs="Times New Roman"/>
+          <w:sz w:val="25"/>
+          <w:szCs w:val="25"/>
+        </w:rPr>
+        <w:t xml:space="preserve">0 citations since start of PhD. </w:t>
+      </w:r>
+      <w:r>
+        <w:rPr>
+          <w:rFonts w:ascii="Times New Roman" w:hAnsi="Times New Roman" w:cs="Times New Roman"/>
+          <w:sz w:val="25"/>
+          <w:szCs w:val="25"/>
+        </w:rPr>
+        <w:t>214</w:t>
+      </w:r>
+      <w:r>
+        <w:rPr>
+          <w:rFonts w:ascii="Times New Roman" w:hAnsi="Times New Roman" w:cs="Times New Roman"/>
+          <w:sz w:val="25"/>
+          <w:szCs w:val="25"/>
+        </w:rPr>
+        <w:t xml:space="preserve"> citations </w:t>
+      </w:r>
+      <w:r>
+        <w:rPr>
+          <w:rFonts w:ascii="Times New Roman" w:hAnsi="Times New Roman" w:cs="Times New Roman"/>
+          <w:sz w:val="25"/>
+          <w:szCs w:val="25"/>
+        </w:rPr>
+        <w:t>in 2023.</w:t>
       </w:r>
     </w:p>
     <w:p>
@@ -1481,46 +2094,26 @@
       <w:r>
         <w:rPr>
           <w:rFonts w:ascii="Times New Roman" w:hAnsi="Times New Roman" w:cs="Times New Roman"/>
-          <w:b/>
-          <w:bCs/>
-          <w:sz w:val="25"/>
-          <w:szCs w:val="25"/>
-        </w:rPr>
-        <w:t>Nikola Samardzic*</w:t>
-      </w:r>
-      <w:r>
-        <w:rPr>
-          <w:rFonts w:ascii="Times New Roman" w:hAnsi="Times New Roman" w:cs="Times New Roman"/>
-          <w:sz w:val="25"/>
-          <w:szCs w:val="25"/>
-        </w:rPr>
-        <w:t>,</w:t>
-      </w:r>
-      <w:r>
-        <w:rPr>
-          <w:rFonts w:ascii="Times New Roman" w:hAnsi="Times New Roman" w:cs="Times New Roman"/>
-          <w:sz w:val="25"/>
-          <w:szCs w:val="25"/>
-        </w:rPr>
-        <w:t xml:space="preserve"> Axel Feldmann</w:t>
-      </w:r>
-      <w:r>
-        <w:rPr>
-          <w:rFonts w:ascii="Times New Roman" w:hAnsi="Times New Roman" w:cs="Times New Roman"/>
-          <w:b/>
-          <w:bCs/>
-          <w:sz w:val="25"/>
-          <w:szCs w:val="25"/>
-        </w:rPr>
-        <w:t>*</w:t>
-      </w:r>
-      <w:r>
-        <w:rPr>
-          <w:rFonts w:ascii="Times New Roman" w:hAnsi="Times New Roman" w:cs="Times New Roman"/>
-          <w:sz w:val="25"/>
-          <w:szCs w:val="25"/>
-        </w:rPr>
-        <w:t>, Aleksandar Krastev, Srinivas Devadas, Ron Dreslinski, Christopher Peikert, Daniel Sanchez. F1: A Fast and Programmable Accelerator for Fully Homomorphic Encryption. MICRO 2021.</w:t>
+          <w:sz w:val="25"/>
+          <w:szCs w:val="25"/>
+        </w:rPr>
+        <w:t>Best MIT Electrical Engineering and Computer Science Master’s Thesis award for 2023 (3 award</w:t>
+      </w:r>
+      <w:r>
+        <w:rPr>
+          <w:rFonts w:ascii="Times New Roman" w:hAnsi="Times New Roman" w:cs="Times New Roman"/>
+          <w:sz w:val="25"/>
+          <w:szCs w:val="25"/>
+        </w:rPr>
+        <w:t>ee</w:t>
+      </w:r>
+      <w:r>
+        <w:rPr>
+          <w:rFonts w:ascii="Times New Roman" w:hAnsi="Times New Roman" w:cs="Times New Roman"/>
+          <w:sz w:val="25"/>
+          <w:szCs w:val="25"/>
+        </w:rPr>
+        <w:t>s per year).</w:t>
       </w:r>
     </w:p>
     <w:p>
@@ -1541,28 +2134,10 @@
       <w:r>
         <w:rPr>
           <w:rFonts w:ascii="Times New Roman" w:hAnsi="Times New Roman" w:cs="Times New Roman"/>
-          <w:b/>
-          <w:bCs/>
-          <w:sz w:val="25"/>
-          <w:szCs w:val="25"/>
-        </w:rPr>
-        <w:t>Nikola Samardzic*</w:t>
-      </w:r>
-      <w:r>
-        <w:rPr>
-          <w:rFonts w:ascii="Times New Roman" w:hAnsi="Times New Roman" w:cs="Times New Roman"/>
-          <w:sz w:val="25"/>
-          <w:szCs w:val="25"/>
-        </w:rPr>
-        <w:t>,</w:t>
-      </w:r>
-      <w:r>
-        <w:rPr>
-          <w:rFonts w:ascii="Times New Roman" w:hAnsi="Times New Roman" w:cs="Times New Roman"/>
-          <w:sz w:val="25"/>
-          <w:szCs w:val="25"/>
-        </w:rPr>
-        <w:t xml:space="preserve"> </w:t>
+          <w:sz w:val="25"/>
+          <w:szCs w:val="25"/>
+        </w:rPr>
+        <w:t xml:space="preserve">F1, my first-author publication, received the MICRO 2021 </w:t>
       </w:r>
       <w:proofErr w:type="spellStart"/>
       <w:r>
@@ -1571,7 +2146,7 @@
           <w:sz w:val="25"/>
           <w:szCs w:val="25"/>
         </w:rPr>
-        <w:t>Weikang</w:t>
+        <w:t>TopPicks</w:t>
       </w:r>
       <w:proofErr w:type="spellEnd"/>
       <w:r>
@@ -1580,25 +2155,15 @@
           <w:sz w:val="25"/>
           <w:szCs w:val="25"/>
         </w:rPr>
-        <w:t xml:space="preserve"> </w:t>
-      </w:r>
-      <w:proofErr w:type="spellStart"/>
-      <w:r>
-        <w:rPr>
-          <w:rFonts w:ascii="Times New Roman" w:hAnsi="Times New Roman" w:cs="Times New Roman"/>
-          <w:sz w:val="25"/>
-          <w:szCs w:val="25"/>
-        </w:rPr>
-        <w:t>Qiao</w:t>
-      </w:r>
-      <w:proofErr w:type="spellEnd"/>
-      <w:r>
-        <w:rPr>
-          <w:rFonts w:ascii="Times New Roman" w:hAnsi="Times New Roman" w:cs="Times New Roman"/>
-          <w:sz w:val="25"/>
-          <w:szCs w:val="25"/>
-        </w:rPr>
-        <w:t>*, Vaibhav Aggarwal, M.C. Frank Chang, Jason Cong. Bonsai: High-performance Adaptive Merge Tree Sorting. ISCA 2020.</w:t>
+        <w:t xml:space="preserve"> award, which “collects some of the most significant research papers in computer architecture based on novelty and potential for long-term impact.”</w:t>
+      </w:r>
+      <w:r>
+        <w:rPr>
+          <w:rFonts w:ascii="Times New Roman" w:hAnsi="Times New Roman" w:cs="Times New Roman"/>
+          <w:sz w:val="25"/>
+          <w:szCs w:val="25"/>
+        </w:rPr>
+        <w:t xml:space="preserve"> It is awarded to only 12 papers annually.</w:t>
       </w:r>
     </w:p>
     <w:p>
@@ -1611,232 +2176,20 @@
         <w:spacing w:after="5" w:line="258" w:lineRule="auto"/>
         <w:ind w:left="360" w:hanging="180"/>
         <w:rPr>
-          <w:rFonts w:ascii="Times New Roman" w:hAnsi="Times New Roman" w:cs="Times New Roman"/>
-          <w:sz w:val="25"/>
-          <w:szCs w:val="25"/>
-        </w:rPr>
-      </w:pPr>
-      <w:r>
-        <w:rPr>
-          <w:rFonts w:ascii="Times New Roman" w:hAnsi="Times New Roman" w:cs="Times New Roman"/>
-          <w:sz w:val="25"/>
-          <w:szCs w:val="25"/>
-        </w:rPr>
-        <w:t xml:space="preserve">Young-kyu Choi, </w:t>
-      </w:r>
-      <w:proofErr w:type="spellStart"/>
-      <w:r>
-        <w:rPr>
-          <w:rFonts w:ascii="Times New Roman" w:hAnsi="Times New Roman" w:cs="Times New Roman"/>
-          <w:sz w:val="25"/>
-          <w:szCs w:val="25"/>
-        </w:rPr>
-        <w:t>Yuze</w:t>
-      </w:r>
-      <w:proofErr w:type="spellEnd"/>
-      <w:r>
-        <w:rPr>
-          <w:rFonts w:ascii="Times New Roman" w:hAnsi="Times New Roman" w:cs="Times New Roman"/>
-          <w:sz w:val="25"/>
-          <w:szCs w:val="25"/>
-        </w:rPr>
-        <w:t xml:space="preserve"> Chi, </w:t>
-      </w:r>
-      <w:proofErr w:type="spellStart"/>
-      <w:r>
-        <w:rPr>
-          <w:rFonts w:ascii="Times New Roman" w:hAnsi="Times New Roman" w:cs="Times New Roman"/>
-          <w:sz w:val="25"/>
-          <w:szCs w:val="25"/>
-        </w:rPr>
-        <w:t>Weikang</w:t>
-      </w:r>
-      <w:proofErr w:type="spellEnd"/>
-      <w:r>
-        <w:rPr>
-          <w:rFonts w:ascii="Times New Roman" w:hAnsi="Times New Roman" w:cs="Times New Roman"/>
-          <w:sz w:val="25"/>
-          <w:szCs w:val="25"/>
-        </w:rPr>
-        <w:t xml:space="preserve"> </w:t>
-      </w:r>
-      <w:proofErr w:type="spellStart"/>
-      <w:r>
-        <w:rPr>
-          <w:rFonts w:ascii="Times New Roman" w:hAnsi="Times New Roman" w:cs="Times New Roman"/>
-          <w:sz w:val="25"/>
-          <w:szCs w:val="25"/>
-        </w:rPr>
-        <w:t>Qiao</w:t>
-      </w:r>
-      <w:proofErr w:type="spellEnd"/>
-      <w:r>
-        <w:rPr>
-          <w:rFonts w:ascii="Times New Roman" w:hAnsi="Times New Roman" w:cs="Times New Roman"/>
-          <w:sz w:val="25"/>
-          <w:szCs w:val="25"/>
-        </w:rPr>
-        <w:t>,</w:t>
-      </w:r>
-      <w:r>
-        <w:rPr>
-          <w:rFonts w:ascii="Times New Roman" w:hAnsi="Times New Roman" w:cs="Times New Roman"/>
-          <w:b/>
+          <w:rFonts w:ascii="Times New Roman" w:eastAsia="Arial" w:hAnsi="Times New Roman" w:cs="Times New Roman"/>
           <w:bCs/>
           <w:sz w:val="25"/>
           <w:szCs w:val="25"/>
         </w:rPr>
-        <w:t xml:space="preserve"> Nikola Samardzic</w:t>
-      </w:r>
-      <w:r>
-        <w:rPr>
-          <w:rFonts w:ascii="Times New Roman" w:hAnsi="Times New Roman" w:cs="Times New Roman"/>
-          <w:sz w:val="25"/>
-          <w:szCs w:val="25"/>
-        </w:rPr>
-        <w:t>, Jason Cong. HBM Connect: High-performance HLS Interconnect for FPGA HBM. FPGA 2021.</w:t>
-      </w:r>
-    </w:p>
-    <w:p>
-      <w:pPr>
-        <w:spacing w:after="5" w:line="258" w:lineRule="auto"/>
-        <w:rPr>
-          <w:rFonts w:ascii="Times New Roman" w:hAnsi="Times New Roman" w:cs="Times New Roman"/>
-          <w:sz w:val="25"/>
-          <w:szCs w:val="25"/>
-        </w:rPr>
-      </w:pPr>
-    </w:p>
-    <w:p>
-      <w:pPr>
-        <w:spacing w:after="5" w:line="258" w:lineRule="auto"/>
-        <w:rPr>
-          <w:rFonts w:ascii="Times New Roman" w:hAnsi="Times New Roman" w:cs="Times New Roman"/>
-          <w:b/>
-          <w:bCs/>
-          <w:sz w:val="25"/>
-          <w:szCs w:val="25"/>
-        </w:rPr>
-      </w:pPr>
-      <w:r>
-        <w:rPr>
-          <w:rFonts w:ascii="Times New Roman" w:hAnsi="Times New Roman" w:cs="Times New Roman"/>
-          <w:b/>
-          <w:bCs/>
-          <w:sz w:val="25"/>
-          <w:szCs w:val="25"/>
-        </w:rPr>
-        <w:t xml:space="preserve">* </w:t>
-      </w:r>
-      <w:proofErr w:type="gramStart"/>
-      <w:r>
-        <w:rPr>
-          <w:rFonts w:ascii="Times New Roman" w:hAnsi="Times New Roman" w:cs="Times New Roman"/>
-          <w:b/>
-          <w:bCs/>
-          <w:sz w:val="25"/>
-          <w:szCs w:val="25"/>
-        </w:rPr>
-        <w:t>indicates</w:t>
-      </w:r>
-      <w:proofErr w:type="gramEnd"/>
-      <w:r>
-        <w:rPr>
-          <w:rFonts w:ascii="Times New Roman" w:hAnsi="Times New Roman" w:cs="Times New Roman"/>
-          <w:b/>
-          <w:bCs/>
-          <w:sz w:val="25"/>
-          <w:szCs w:val="25"/>
-        </w:rPr>
-        <w:t xml:space="preserve"> equal contribution</w:t>
-      </w:r>
-    </w:p>
-    <w:p>
-      <w:pPr>
-        <w:pStyle w:val="Heading1"/>
-        <w:tabs>
-          <w:tab w:val="center" w:pos="10800"/>
-        </w:tabs>
-        <w:ind w:left="-15" w:firstLine="0"/>
-        <w:rPr>
-          <w:rFonts w:ascii="Times New Roman" w:hAnsi="Times New Roman" w:cs="Times New Roman"/>
-          <w:sz w:val="25"/>
-          <w:szCs w:val="25"/>
-        </w:rPr>
-      </w:pPr>
-    </w:p>
-    <w:p>
-      <w:pPr>
-        <w:pStyle w:val="Heading1"/>
-        <w:tabs>
-          <w:tab w:val="center" w:pos="10800"/>
-        </w:tabs>
-        <w:ind w:left="-15" w:firstLine="0"/>
-        <w:rPr>
-          <w:rFonts w:ascii="Times New Roman" w:hAnsi="Times New Roman" w:cs="Times New Roman"/>
-          <w:sz w:val="25"/>
-          <w:szCs w:val="25"/>
-        </w:rPr>
-      </w:pPr>
-    </w:p>
-    <w:p>
-      <w:pPr>
-        <w:pStyle w:val="Heading1"/>
-        <w:tabs>
-          <w:tab w:val="center" w:pos="10800"/>
-        </w:tabs>
-        <w:ind w:left="-15" w:firstLine="0"/>
-        <w:rPr>
-          <w:rFonts w:ascii="Times New Roman" w:hAnsi="Times New Roman" w:cs="Times New Roman"/>
-          <w:sz w:val="25"/>
-          <w:szCs w:val="25"/>
-        </w:rPr>
-      </w:pPr>
-      <w:r>
-        <w:rPr>
-          <w:rFonts w:ascii="Times New Roman" w:hAnsi="Times New Roman" w:cs="Times New Roman"/>
-          <w:sz w:val="25"/>
-          <w:szCs w:val="25"/>
-        </w:rPr>
-        <w:t>RECOGNITION</w:t>
-      </w:r>
-      <w:r>
-        <w:rPr>
-          <w:rFonts w:ascii="Times New Roman" w:hAnsi="Times New Roman" w:cs="Times New Roman"/>
-          <w:sz w:val="25"/>
-          <w:szCs w:val="25"/>
-        </w:rPr>
-        <w:t xml:space="preserve"> </w:t>
-      </w:r>
-      <w:r>
-        <w:rPr>
-          <w:rFonts w:ascii="Times New Roman" w:hAnsi="Times New Roman" w:cs="Times New Roman"/>
-          <w:sz w:val="25"/>
-          <w:szCs w:val="25"/>
-        </w:rPr>
-        <w:tab/>
-      </w:r>
-      <w:r>
-        <w:rPr>
-          <w:rFonts w:ascii="Times New Roman" w:hAnsi="Times New Roman" w:cs="Times New Roman"/>
-          <w:sz w:val="25"/>
-          <w:szCs w:val="25"/>
-          <w:u w:val="none"/>
-        </w:rPr>
-        <w:t xml:space="preserve"> </w:t>
-      </w:r>
-    </w:p>
-    <w:p>
-      <w:pPr>
-        <w:spacing w:after="5" w:line="258" w:lineRule="auto"/>
-        <w:rPr>
-          <w:rFonts w:ascii="Times New Roman" w:hAnsi="Times New Roman" w:cs="Times New Roman"/>
-          <w:b/>
-          <w:bCs/>
-          <w:sz w:val="25"/>
-          <w:szCs w:val="25"/>
-        </w:rPr>
-      </w:pPr>
+      </w:pPr>
+      <w:r>
+        <w:rPr>
+          <w:rFonts w:ascii="Times New Roman" w:hAnsi="Times New Roman" w:cs="Times New Roman"/>
+          <w:sz w:val="25"/>
+          <w:szCs w:val="25"/>
+        </w:rPr>
+        <w:t>Research funded by National Science Foundation (NSF), Defense Advanced Research Projects Agency (DARPA), Google, Samsung, Wistron, and the MIT Fellowship.</w:t>
+      </w:r>
     </w:p>
     <w:p>
       <w:pPr>
@@ -1848,44 +2201,72 @@
         <w:spacing w:after="5" w:line="258" w:lineRule="auto"/>
         <w:ind w:left="360" w:hanging="180"/>
         <w:rPr>
-          <w:rFonts w:ascii="Times New Roman" w:hAnsi="Times New Roman" w:cs="Times New Roman"/>
-          <w:sz w:val="25"/>
-          <w:szCs w:val="25"/>
-        </w:rPr>
-      </w:pPr>
-      <w:r>
-        <w:rPr>
-          <w:rFonts w:ascii="Times New Roman" w:hAnsi="Times New Roman" w:cs="Times New Roman"/>
-          <w:sz w:val="25"/>
-          <w:szCs w:val="25"/>
-        </w:rPr>
-        <w:t xml:space="preserve">F1, my first-author publication, received the MICRO 2021 </w:t>
-      </w:r>
-      <w:proofErr w:type="spellStart"/>
-      <w:r>
-        <w:rPr>
-          <w:rFonts w:ascii="Times New Roman" w:hAnsi="Times New Roman" w:cs="Times New Roman"/>
-          <w:sz w:val="25"/>
-          <w:szCs w:val="25"/>
-        </w:rPr>
-        <w:t>TopPicks</w:t>
-      </w:r>
-      <w:proofErr w:type="spellEnd"/>
-      <w:r>
-        <w:rPr>
-          <w:rFonts w:ascii="Times New Roman" w:hAnsi="Times New Roman" w:cs="Times New Roman"/>
-          <w:sz w:val="25"/>
-          <w:szCs w:val="25"/>
-        </w:rPr>
-        <w:t xml:space="preserve"> award, which “collects some of the most significant research papers in computer architecture based on novelty and potential for long-term impact.”</w:t>
-      </w:r>
-      <w:r>
-        <w:rPr>
-          <w:rFonts w:ascii="Times New Roman" w:hAnsi="Times New Roman" w:cs="Times New Roman"/>
-          <w:sz w:val="25"/>
-          <w:szCs w:val="25"/>
-        </w:rPr>
-        <w:t xml:space="preserve"> It is awarded to only 12 papers annually.</w:t>
+          <w:rFonts w:ascii="Times New Roman" w:eastAsia="Arial" w:hAnsi="Times New Roman" w:cs="Times New Roman"/>
+          <w:bCs/>
+          <w:sz w:val="25"/>
+          <w:szCs w:val="25"/>
+        </w:rPr>
+      </w:pPr>
+      <w:r>
+        <w:rPr>
+          <w:rFonts w:ascii="Times New Roman" w:hAnsi="Times New Roman" w:cs="Times New Roman"/>
+          <w:sz w:val="25"/>
+          <w:szCs w:val="25"/>
+        </w:rPr>
+        <w:t xml:space="preserve">Bronze medal at the International Junior Science Olympiad in Tehran, Iran. </w:t>
+      </w:r>
+    </w:p>
+    <w:p>
+      <w:pPr>
+        <w:spacing w:after="5" w:line="258" w:lineRule="auto"/>
+        <w:rPr>
+          <w:rFonts w:ascii="Times New Roman" w:eastAsia="Arial" w:hAnsi="Times New Roman" w:cs="Times New Roman"/>
+          <w:bCs/>
+          <w:sz w:val="25"/>
+          <w:szCs w:val="25"/>
+        </w:rPr>
+      </w:pPr>
+    </w:p>
+    <w:p>
+      <w:pPr>
+        <w:spacing w:after="5" w:line="258" w:lineRule="auto"/>
+        <w:rPr>
+          <w:rFonts w:ascii="Times New Roman" w:eastAsia="Arial" w:hAnsi="Times New Roman" w:cs="Times New Roman"/>
+          <w:bCs/>
+          <w:sz w:val="25"/>
+          <w:szCs w:val="25"/>
+        </w:rPr>
+      </w:pPr>
+      <w:r>
+        <w:rPr>
+          <w:rFonts w:ascii="Times New Roman" w:eastAsia="Arial" w:hAnsi="Times New Roman" w:cs="Times New Roman"/>
+          <w:bCs/>
+          <w:i/>
+          <w:iCs/>
+          <w:sz w:val="25"/>
+          <w:szCs w:val="25"/>
+        </w:rPr>
+        <w:t xml:space="preserve">Selected </w:t>
+      </w:r>
+      <w:r>
+        <w:rPr>
+          <w:rFonts w:ascii="Times New Roman" w:eastAsia="Arial" w:hAnsi="Times New Roman" w:cs="Times New Roman"/>
+          <w:bCs/>
+          <w:i/>
+          <w:iCs/>
+          <w:sz w:val="25"/>
+          <w:szCs w:val="25"/>
+        </w:rPr>
+        <w:t>Publications</w:t>
+      </w:r>
+      <w:r>
+        <w:rPr>
+          <w:rFonts w:ascii="Times New Roman" w:eastAsia="Arial" w:hAnsi="Times New Roman" w:cs="Times New Roman"/>
+          <w:bCs/>
+          <w:sz w:val="25"/>
+          <w:szCs w:val="25"/>
+        </w:rPr>
+        <w:t>:</w:t>
       </w:r>
     </w:p>
     <w:p>
@@ -1906,10 +2287,62 @@
       <w:r>
         <w:rPr>
           <w:rFonts w:ascii="Times New Roman" w:hAnsi="Times New Roman" w:cs="Times New Roman"/>
-          <w:sz w:val="25"/>
-          <w:szCs w:val="25"/>
-        </w:rPr>
-        <w:t>Research funded by National Science Foundation (NSF), Defense Advanced Research Projects Agency (DARPA), Google, Samsung, Wistron, and the MIT Fellowship.</w:t>
+          <w:b/>
+          <w:bCs/>
+          <w:sz w:val="25"/>
+          <w:szCs w:val="25"/>
+        </w:rPr>
+        <w:t>Nikola Samardzic*</w:t>
+      </w:r>
+      <w:r>
+        <w:rPr>
+          <w:rFonts w:ascii="Times New Roman" w:hAnsi="Times New Roman" w:cs="Times New Roman"/>
+          <w:sz w:val="25"/>
+          <w:szCs w:val="25"/>
+        </w:rPr>
+        <w:t>,</w:t>
+      </w:r>
+      <w:r>
+        <w:rPr>
+          <w:rFonts w:ascii="Times New Roman" w:hAnsi="Times New Roman" w:cs="Times New Roman"/>
+          <w:sz w:val="25"/>
+          <w:szCs w:val="25"/>
+        </w:rPr>
+        <w:t xml:space="preserve"> Simon </w:t>
+      </w:r>
+      <w:proofErr w:type="spellStart"/>
+      <w:r>
+        <w:rPr>
+          <w:rFonts w:ascii="Times New Roman" w:hAnsi="Times New Roman" w:cs="Times New Roman"/>
+          <w:sz w:val="25"/>
+          <w:szCs w:val="25"/>
+        </w:rPr>
+        <w:t>Langowski</w:t>
+      </w:r>
+      <w:proofErr w:type="spellEnd"/>
+      <w:r>
+        <w:rPr>
+          <w:rFonts w:ascii="Times New Roman" w:hAnsi="Times New Roman" w:cs="Times New Roman"/>
+          <w:sz w:val="25"/>
+          <w:szCs w:val="25"/>
+        </w:rPr>
+        <w:t xml:space="preserve">*, Srinivas Devadas, Daniel Sanchez. </w:t>
+      </w:r>
+      <w:r>
+        <w:rPr>
+          <w:rFonts w:ascii="Times New Roman" w:hAnsi="Times New Roman" w:cs="Times New Roman"/>
+          <w:sz w:val="25"/>
+          <w:szCs w:val="25"/>
+        </w:rPr>
+        <w:t>Accelerating Zero-Knowledge Proofs Through Hardware-Algorithm Co-Design</w:t>
+      </w:r>
+      <w:r>
+        <w:rPr>
+          <w:rFonts w:ascii="Times New Roman" w:hAnsi="Times New Roman" w:cs="Times New Roman"/>
+          <w:sz w:val="25"/>
+          <w:szCs w:val="25"/>
+        </w:rPr>
+        <w:t>. (under submission)</w:t>
       </w:r>
     </w:p>
     <w:p>
@@ -1930,216 +2363,116 @@
       <w:r>
         <w:rPr>
           <w:rFonts w:ascii="Times New Roman" w:hAnsi="Times New Roman" w:cs="Times New Roman"/>
-          <w:sz w:val="25"/>
-          <w:szCs w:val="25"/>
-        </w:rPr>
-        <w:t>Summa Cum Laude and Phi Beta Kappa at UCLA.</w:t>
-      </w:r>
-    </w:p>
-    <w:p>
-      <w:pPr>
-        <w:spacing w:after="5" w:line="258" w:lineRule="auto"/>
-        <w:rPr>
-          <w:rFonts w:ascii="Times New Roman" w:eastAsia="Arial" w:hAnsi="Times New Roman" w:cs="Times New Roman"/>
+          <w:b/>
           <w:bCs/>
           <w:sz w:val="25"/>
           <w:szCs w:val="25"/>
         </w:rPr>
-      </w:pPr>
-    </w:p>
-    <w:p>
-      <w:pPr>
-        <w:spacing w:after="5" w:line="258" w:lineRule="auto"/>
-        <w:rPr>
-          <w:rFonts w:ascii="Times New Roman" w:eastAsia="Arial" w:hAnsi="Times New Roman" w:cs="Times New Roman"/>
-          <w:b/>
-          <w:sz w:val="25"/>
-          <w:szCs w:val="25"/>
-        </w:rPr>
-      </w:pPr>
-    </w:p>
-    <w:p>
-      <w:pPr>
-        <w:pStyle w:val="Heading1"/>
-        <w:tabs>
-          <w:tab w:val="center" w:pos="10800"/>
-        </w:tabs>
-        <w:ind w:left="-15" w:firstLine="0"/>
-        <w:rPr>
-          <w:rFonts w:ascii="Times New Roman" w:hAnsi="Times New Roman" w:cs="Times New Roman"/>
-          <w:sz w:val="25"/>
-          <w:szCs w:val="25"/>
-        </w:rPr>
-      </w:pPr>
-      <w:r>
-        <w:rPr>
-          <w:rFonts w:ascii="Times New Roman" w:hAnsi="Times New Roman" w:cs="Times New Roman"/>
-          <w:sz w:val="25"/>
-          <w:szCs w:val="25"/>
-        </w:rPr>
-        <w:t xml:space="preserve">WORK EXPERIENCE </w:t>
-      </w:r>
-      <w:r>
-        <w:rPr>
-          <w:rFonts w:ascii="Times New Roman" w:hAnsi="Times New Roman" w:cs="Times New Roman"/>
-          <w:sz w:val="25"/>
-          <w:szCs w:val="25"/>
-        </w:rPr>
-        <w:tab/>
-      </w:r>
-      <w:r>
-        <w:rPr>
-          <w:rFonts w:ascii="Times New Roman" w:hAnsi="Times New Roman" w:cs="Times New Roman"/>
-          <w:sz w:val="25"/>
-          <w:szCs w:val="25"/>
-          <w:u w:val="none"/>
-        </w:rPr>
-        <w:t xml:space="preserve"> </w:t>
-      </w:r>
-    </w:p>
-    <w:p>
-      <w:pPr>
-        <w:spacing w:after="5" w:line="258" w:lineRule="auto"/>
-        <w:rPr>
-          <w:rFonts w:ascii="Times New Roman" w:eastAsia="Arial" w:hAnsi="Times New Roman" w:cs="Times New Roman"/>
-          <w:b/>
-          <w:sz w:val="25"/>
-          <w:szCs w:val="25"/>
-        </w:rPr>
-      </w:pPr>
+        <w:t>Nikola Samardzic*</w:t>
+      </w:r>
+      <w:r>
+        <w:rPr>
+          <w:rFonts w:ascii="Times New Roman" w:hAnsi="Times New Roman" w:cs="Times New Roman"/>
+          <w:sz w:val="25"/>
+          <w:szCs w:val="25"/>
+        </w:rPr>
+        <w:t>,</w:t>
+      </w:r>
+      <w:r>
+        <w:rPr>
+          <w:rFonts w:ascii="Times New Roman" w:hAnsi="Times New Roman" w:cs="Times New Roman"/>
+          <w:sz w:val="25"/>
+          <w:szCs w:val="25"/>
+        </w:rPr>
+        <w:t xml:space="preserve"> Aleksandar Krastev*, Simon </w:t>
+      </w:r>
+      <w:proofErr w:type="spellStart"/>
+      <w:r>
+        <w:rPr>
+          <w:rFonts w:ascii="Times New Roman" w:hAnsi="Times New Roman" w:cs="Times New Roman"/>
+          <w:sz w:val="25"/>
+          <w:szCs w:val="25"/>
+        </w:rPr>
+        <w:t>Langowski</w:t>
+      </w:r>
+      <w:proofErr w:type="spellEnd"/>
+      <w:r>
+        <w:rPr>
+          <w:rFonts w:ascii="Times New Roman" w:hAnsi="Times New Roman" w:cs="Times New Roman"/>
+          <w:sz w:val="25"/>
+          <w:szCs w:val="25"/>
+        </w:rPr>
+        <w:t xml:space="preserve">, Srinivas Devadas, Daniel Sanchez. </w:t>
+      </w:r>
+      <w:proofErr w:type="spellStart"/>
+      <w:r>
+        <w:rPr>
+          <w:rFonts w:ascii="Times New Roman" w:hAnsi="Times New Roman" w:cs="Times New Roman"/>
+          <w:sz w:val="25"/>
+          <w:szCs w:val="25"/>
+        </w:rPr>
+        <w:t>Fhelipe</w:t>
+      </w:r>
+      <w:proofErr w:type="spellEnd"/>
+      <w:r>
+        <w:rPr>
+          <w:rFonts w:ascii="Times New Roman" w:hAnsi="Times New Roman" w:cs="Times New Roman"/>
+          <w:sz w:val="25"/>
+          <w:szCs w:val="25"/>
+        </w:rPr>
+        <w:t>: A Compiler and DSL for Tensor Programming in Fully Homomorphic Encryption. (under submission)</w:t>
+      </w:r>
     </w:p>
     <w:p>
       <w:pPr>
         <w:pStyle w:val="ListParagraph"/>
         <w:numPr>
           <w:ilvl w:val="0"/>
-          <w:numId w:val="14"/>
+          <w:numId w:val="9"/>
         </w:numPr>
         <w:spacing w:after="5" w:line="258" w:lineRule="auto"/>
         <w:ind w:left="360" w:hanging="180"/>
         <w:rPr>
-          <w:rFonts w:ascii="Times New Roman" w:eastAsia="Arial" w:hAnsi="Times New Roman" w:cs="Times New Roman"/>
+          <w:rFonts w:ascii="Times New Roman" w:hAnsi="Times New Roman" w:cs="Times New Roman"/>
+          <w:sz w:val="25"/>
+          <w:szCs w:val="25"/>
+        </w:rPr>
+      </w:pPr>
+      <w:r>
+        <w:rPr>
+          <w:rFonts w:ascii="Times New Roman" w:hAnsi="Times New Roman" w:cs="Times New Roman"/>
           <w:b/>
-          <w:sz w:val="25"/>
-          <w:szCs w:val="25"/>
-        </w:rPr>
-      </w:pPr>
-      <w:r>
-        <w:rPr>
-          <w:rFonts w:ascii="Times New Roman" w:eastAsia="Arial" w:hAnsi="Times New Roman" w:cs="Times New Roman"/>
-          <w:b/>
-          <w:sz w:val="25"/>
-          <w:szCs w:val="25"/>
-        </w:rPr>
-        <w:t xml:space="preserve">NAND Capital (Intern, 2020): </w:t>
-      </w:r>
-      <w:r>
-        <w:rPr>
-          <w:rFonts w:ascii="Times New Roman" w:eastAsia="Arial" w:hAnsi="Times New Roman" w:cs="Times New Roman"/>
           <w:bCs/>
           <w:sz w:val="25"/>
           <w:szCs w:val="25"/>
         </w:rPr>
-        <w:t>I was the first employee in a three-person hedge fund</w:t>
-      </w:r>
-      <w:r>
-        <w:rPr>
-          <w:rFonts w:ascii="Times New Roman" w:eastAsia="Arial" w:hAnsi="Times New Roman" w:cs="Times New Roman"/>
-          <w:bCs/>
-          <w:sz w:val="25"/>
-          <w:szCs w:val="25"/>
-        </w:rPr>
-        <w:t xml:space="preserve"> </w:t>
-      </w:r>
-      <w:r>
-        <w:rPr>
-          <w:rFonts w:ascii="Times New Roman" w:eastAsia="Arial" w:hAnsi="Times New Roman" w:cs="Times New Roman"/>
-          <w:bCs/>
-          <w:sz w:val="25"/>
-          <w:szCs w:val="25"/>
-        </w:rPr>
-        <w:t xml:space="preserve">start-up </w:t>
-      </w:r>
-      <w:r>
-        <w:rPr>
-          <w:rFonts w:ascii="Times New Roman" w:eastAsia="Arial" w:hAnsi="Times New Roman" w:cs="Times New Roman"/>
-          <w:bCs/>
-          <w:sz w:val="25"/>
-          <w:szCs w:val="25"/>
-        </w:rPr>
-        <w:t>funded by Founder’s Fund and Paradigm</w:t>
-      </w:r>
-      <w:r>
-        <w:rPr>
-          <w:rFonts w:ascii="Times New Roman" w:eastAsia="Arial" w:hAnsi="Times New Roman" w:cs="Times New Roman"/>
-          <w:bCs/>
-          <w:sz w:val="25"/>
-          <w:szCs w:val="25"/>
-        </w:rPr>
-        <w:t>; Developed basic data pipelines for running experiments on</w:t>
-      </w:r>
-      <w:r>
-        <w:rPr>
-          <w:rFonts w:ascii="Times New Roman" w:eastAsia="Arial" w:hAnsi="Times New Roman" w:cs="Times New Roman"/>
-          <w:bCs/>
-          <w:sz w:val="25"/>
-          <w:szCs w:val="25"/>
-        </w:rPr>
-        <w:t xml:space="preserve"> large amounts of</w:t>
-      </w:r>
-      <w:r>
-        <w:rPr>
-          <w:rFonts w:ascii="Times New Roman" w:eastAsia="Arial" w:hAnsi="Times New Roman" w:cs="Times New Roman"/>
-          <w:bCs/>
-          <w:sz w:val="25"/>
-          <w:szCs w:val="25"/>
-        </w:rPr>
-        <w:t xml:space="preserve"> market data</w:t>
-      </w:r>
-      <w:r>
-        <w:rPr>
-          <w:rFonts w:ascii="Times New Roman" w:eastAsia="Arial" w:hAnsi="Times New Roman" w:cs="Times New Roman"/>
-          <w:bCs/>
-          <w:sz w:val="25"/>
-          <w:szCs w:val="25"/>
-        </w:rPr>
-        <w:t xml:space="preserve">. </w:t>
-      </w:r>
-      <w:r>
-        <w:rPr>
-          <w:rFonts w:ascii="Times New Roman" w:eastAsia="Arial" w:hAnsi="Times New Roman" w:cs="Times New Roman"/>
-          <w:bCs/>
-          <w:sz w:val="25"/>
-          <w:szCs w:val="25"/>
-        </w:rPr>
-        <w:t>Used the pipeline to find</w:t>
-      </w:r>
-      <w:r>
-        <w:rPr>
-          <w:rFonts w:ascii="Times New Roman" w:eastAsia="Arial" w:hAnsi="Times New Roman" w:cs="Times New Roman"/>
-          <w:bCs/>
-          <w:sz w:val="25"/>
-          <w:szCs w:val="25"/>
-        </w:rPr>
-        <w:t xml:space="preserve"> </w:t>
-      </w:r>
-      <w:r>
-        <w:rPr>
-          <w:rFonts w:ascii="Times New Roman" w:eastAsia="Arial" w:hAnsi="Times New Roman" w:cs="Times New Roman"/>
-          <w:bCs/>
-          <w:sz w:val="25"/>
-          <w:szCs w:val="25"/>
-        </w:rPr>
-        <w:t>predictable trends in markets</w:t>
-      </w:r>
-      <w:r>
-        <w:rPr>
-          <w:rFonts w:ascii="Times New Roman" w:eastAsia="Arial" w:hAnsi="Times New Roman" w:cs="Times New Roman"/>
-          <w:bCs/>
-          <w:sz w:val="25"/>
-          <w:szCs w:val="25"/>
-        </w:rPr>
-        <w:t>.</w:t>
+        <w:t>Nikola Samardzic</w:t>
+      </w:r>
+      <w:r>
+        <w:rPr>
+          <w:rFonts w:ascii="Times New Roman" w:hAnsi="Times New Roman" w:cs="Times New Roman"/>
+          <w:sz w:val="25"/>
+          <w:szCs w:val="25"/>
+        </w:rPr>
+        <w:t xml:space="preserve">, Daniel Sanchez. </w:t>
+      </w:r>
+      <w:proofErr w:type="spellStart"/>
+      <w:r>
+        <w:rPr>
+          <w:rFonts w:ascii="Times New Roman" w:hAnsi="Times New Roman" w:cs="Times New Roman"/>
+          <w:sz w:val="25"/>
+          <w:szCs w:val="25"/>
+        </w:rPr>
+        <w:t>BitPacker</w:t>
+      </w:r>
+      <w:proofErr w:type="spellEnd"/>
+      <w:r>
+        <w:rPr>
+          <w:rFonts w:ascii="Times New Roman" w:hAnsi="Times New Roman" w:cs="Times New Roman"/>
+          <w:sz w:val="25"/>
+          <w:szCs w:val="25"/>
+        </w:rPr>
+        <w:t>: Enabling High Arithmetic Efficiency in Fully Homomorphic Encryption Accelerators. ASPLOS 2024.</w:t>
       </w:r>
     </w:p>
     <w:p>
@@ -2147,70 +2480,105 @@
         <w:pStyle w:val="ListParagraph"/>
         <w:numPr>
           <w:ilvl w:val="0"/>
-          <w:numId w:val="14"/>
+          <w:numId w:val="9"/>
         </w:numPr>
         <w:spacing w:after="5" w:line="258" w:lineRule="auto"/>
         <w:ind w:left="360" w:hanging="180"/>
         <w:rPr>
-          <w:rFonts w:ascii="Times New Roman" w:eastAsia="Arial" w:hAnsi="Times New Roman" w:cs="Times New Roman"/>
+          <w:rFonts w:ascii="Times New Roman" w:hAnsi="Times New Roman" w:cs="Times New Roman"/>
+          <w:sz w:val="25"/>
+          <w:szCs w:val="25"/>
+        </w:rPr>
+      </w:pPr>
+      <w:r>
+        <w:rPr>
+          <w:rFonts w:ascii="Times New Roman" w:hAnsi="Times New Roman" w:cs="Times New Roman"/>
+          <w:b/>
           <w:bCs/>
           <w:sz w:val="25"/>
           <w:szCs w:val="25"/>
         </w:rPr>
-      </w:pPr>
-      <w:r>
-        <w:rPr>
-          <w:rFonts w:ascii="Times New Roman" w:eastAsia="Arial" w:hAnsi="Times New Roman" w:cs="Times New Roman"/>
-          <w:b/>
-          <w:sz w:val="25"/>
-          <w:szCs w:val="25"/>
-        </w:rPr>
-        <w:t>Goldman Sachs (Intern</w:t>
-      </w:r>
-      <w:r>
-        <w:rPr>
-          <w:rFonts w:ascii="Times New Roman" w:eastAsia="Arial" w:hAnsi="Times New Roman" w:cs="Times New Roman"/>
-          <w:b/>
-          <w:sz w:val="25"/>
-          <w:szCs w:val="25"/>
-        </w:rPr>
-        <w:t xml:space="preserve">, </w:t>
-      </w:r>
-      <w:r>
-        <w:rPr>
-          <w:rFonts w:ascii="Times New Roman" w:eastAsia="Arial" w:hAnsi="Times New Roman" w:cs="Times New Roman"/>
-          <w:b/>
-          <w:sz w:val="25"/>
-          <w:szCs w:val="25"/>
-        </w:rPr>
-        <w:t xml:space="preserve">2018): </w:t>
-      </w:r>
-      <w:r>
-        <w:rPr>
-          <w:rFonts w:ascii="Times New Roman" w:eastAsia="Arial" w:hAnsi="Times New Roman" w:cs="Times New Roman"/>
-          <w:bCs/>
-          <w:sz w:val="25"/>
-          <w:szCs w:val="25"/>
-        </w:rPr>
-        <w:t xml:space="preserve">Created custom NLP model for performing a specific accounting classification task that was previously performed full time by </w:t>
-      </w:r>
-      <w:r>
-        <w:rPr>
-          <w:rFonts w:ascii="Times New Roman" w:eastAsia="Arial" w:hAnsi="Times New Roman" w:cs="Times New Roman"/>
-          <w:bCs/>
-          <w:sz w:val="25"/>
-          <w:szCs w:val="25"/>
-        </w:rPr>
-        <w:t>two</w:t>
-      </w:r>
-      <w:r>
-        <w:rPr>
-          <w:rFonts w:ascii="Times New Roman" w:eastAsia="Arial" w:hAnsi="Times New Roman" w:cs="Times New Roman"/>
-          <w:bCs/>
-          <w:sz w:val="25"/>
-          <w:szCs w:val="25"/>
-        </w:rPr>
-        <w:t xml:space="preserve"> employees.</w:t>
+        <w:t>Nikola Samardzic</w:t>
+      </w:r>
+      <w:r>
+        <w:rPr>
+          <w:rFonts w:ascii="Times New Roman" w:hAnsi="Times New Roman" w:cs="Times New Roman"/>
+          <w:sz w:val="25"/>
+          <w:szCs w:val="25"/>
+        </w:rPr>
+        <w:t xml:space="preserve">, Axel Feldmann, Aleksandar Krastev, Nathan Manohar, Nicholas </w:t>
+      </w:r>
+      <w:proofErr w:type="spellStart"/>
+      <w:r>
+        <w:rPr>
+          <w:rFonts w:ascii="Times New Roman" w:hAnsi="Times New Roman" w:cs="Times New Roman"/>
+          <w:sz w:val="25"/>
+          <w:szCs w:val="25"/>
+        </w:rPr>
+        <w:t>Genise</w:t>
+      </w:r>
+      <w:proofErr w:type="spellEnd"/>
+      <w:r>
+        <w:rPr>
+          <w:rFonts w:ascii="Times New Roman" w:hAnsi="Times New Roman" w:cs="Times New Roman"/>
+          <w:sz w:val="25"/>
+          <w:szCs w:val="25"/>
+        </w:rPr>
+        <w:t xml:space="preserve">, Srinivas Devadas, Karim </w:t>
+      </w:r>
+      <w:proofErr w:type="spellStart"/>
+      <w:r>
+        <w:rPr>
+          <w:rFonts w:ascii="Times New Roman" w:hAnsi="Times New Roman" w:cs="Times New Roman"/>
+          <w:sz w:val="25"/>
+          <w:szCs w:val="25"/>
+        </w:rPr>
+        <w:t>Eldefrawy</w:t>
+      </w:r>
+      <w:proofErr w:type="spellEnd"/>
+      <w:r>
+        <w:rPr>
+          <w:rFonts w:ascii="Times New Roman" w:hAnsi="Times New Roman" w:cs="Times New Roman"/>
+          <w:sz w:val="25"/>
+          <w:szCs w:val="25"/>
+        </w:rPr>
+        <w:t xml:space="preserve">, Chris </w:t>
+      </w:r>
+      <w:proofErr w:type="spellStart"/>
+      <w:r>
+        <w:rPr>
+          <w:rFonts w:ascii="Times New Roman" w:hAnsi="Times New Roman" w:cs="Times New Roman"/>
+          <w:sz w:val="25"/>
+          <w:szCs w:val="25"/>
+        </w:rPr>
+        <w:t>Peikert</w:t>
+      </w:r>
+      <w:proofErr w:type="spellEnd"/>
+      <w:r>
+        <w:rPr>
+          <w:rFonts w:ascii="Times New Roman" w:hAnsi="Times New Roman" w:cs="Times New Roman"/>
+          <w:sz w:val="25"/>
+          <w:szCs w:val="25"/>
+        </w:rPr>
+        <w:t xml:space="preserve">, Daniel Sanchez. </w:t>
+      </w:r>
+      <w:proofErr w:type="spellStart"/>
+      <w:r>
+        <w:rPr>
+          <w:rFonts w:ascii="Times New Roman" w:hAnsi="Times New Roman" w:cs="Times New Roman"/>
+          <w:sz w:val="25"/>
+          <w:szCs w:val="25"/>
+        </w:rPr>
+        <w:t>CraterLake</w:t>
+      </w:r>
+      <w:proofErr w:type="spellEnd"/>
+      <w:r>
+        <w:rPr>
+          <w:rFonts w:ascii="Times New Roman" w:hAnsi="Times New Roman" w:cs="Times New Roman"/>
+          <w:sz w:val="25"/>
+          <w:szCs w:val="25"/>
+        </w:rPr>
+        <w:t>: A Hardware Accelerator for Efficient Unbounded Computation on Encrypted Data. ISCA 2022.</w:t>
       </w:r>
     </w:p>
     <w:p>
@@ -2218,30 +2586,127 @@
         <w:pStyle w:val="ListParagraph"/>
         <w:numPr>
           <w:ilvl w:val="0"/>
-          <w:numId w:val="14"/>
+          <w:numId w:val="9"/>
         </w:numPr>
         <w:spacing w:after="5" w:line="258" w:lineRule="auto"/>
         <w:ind w:left="360" w:hanging="180"/>
         <w:rPr>
-          <w:rFonts w:ascii="Times New Roman" w:eastAsia="Arial" w:hAnsi="Times New Roman" w:cs="Times New Roman"/>
+          <w:rFonts w:ascii="Times New Roman" w:hAnsi="Times New Roman" w:cs="Times New Roman"/>
+          <w:sz w:val="25"/>
+          <w:szCs w:val="25"/>
+        </w:rPr>
+      </w:pPr>
+      <w:r>
+        <w:rPr>
+          <w:rFonts w:ascii="Times New Roman" w:hAnsi="Times New Roman" w:cs="Times New Roman"/>
+          <w:b/>
           <w:bCs/>
           <w:sz w:val="25"/>
           <w:szCs w:val="25"/>
         </w:rPr>
-      </w:pPr>
-      <w:r>
-        <w:rPr>
-          <w:rFonts w:ascii="Times New Roman" w:eastAsia="Arial" w:hAnsi="Times New Roman" w:cs="Times New Roman"/>
+        <w:t>Nikola Samardzic*</w:t>
+      </w:r>
+      <w:r>
+        <w:rPr>
+          <w:rFonts w:ascii="Times New Roman" w:hAnsi="Times New Roman" w:cs="Times New Roman"/>
+          <w:sz w:val="25"/>
+          <w:szCs w:val="25"/>
+        </w:rPr>
+        <w:t>,</w:t>
+      </w:r>
+      <w:r>
+        <w:rPr>
+          <w:rFonts w:ascii="Times New Roman" w:hAnsi="Times New Roman" w:cs="Times New Roman"/>
+          <w:sz w:val="25"/>
+          <w:szCs w:val="25"/>
+        </w:rPr>
+        <w:t xml:space="preserve"> Axel Feldmann</w:t>
+      </w:r>
+      <w:r>
+        <w:rPr>
+          <w:rFonts w:ascii="Times New Roman" w:hAnsi="Times New Roman" w:cs="Times New Roman"/>
           <w:b/>
-          <w:sz w:val="25"/>
-          <w:szCs w:val="25"/>
-        </w:rPr>
-        <w:t>SpaceX (Intern</w:t>
-      </w:r>
-      <w:r>
-        <w:rPr>
-          <w:rFonts w:ascii="Times New Roman" w:eastAsia="Arial" w:hAnsi="Times New Roman" w:cs="Times New Roman"/>
+          <w:bCs/>
+          <w:sz w:val="25"/>
+          <w:szCs w:val="25"/>
+        </w:rPr>
+        <w:t>*</w:t>
+      </w:r>
+      <w:r>
+        <w:rPr>
+          <w:rFonts w:ascii="Times New Roman" w:hAnsi="Times New Roman" w:cs="Times New Roman"/>
+          <w:sz w:val="25"/>
+          <w:szCs w:val="25"/>
+        </w:rPr>
+        <w:t xml:space="preserve">, Aleksandar Krastev, Srinivas Devadas, Ron </w:t>
+      </w:r>
+      <w:proofErr w:type="spellStart"/>
+      <w:r>
+        <w:rPr>
+          <w:rFonts w:ascii="Times New Roman" w:hAnsi="Times New Roman" w:cs="Times New Roman"/>
+          <w:sz w:val="25"/>
+          <w:szCs w:val="25"/>
+        </w:rPr>
+        <w:t>Dreslinski</w:t>
+      </w:r>
+      <w:proofErr w:type="spellEnd"/>
+      <w:r>
+        <w:rPr>
+          <w:rFonts w:ascii="Times New Roman" w:hAnsi="Times New Roman" w:cs="Times New Roman"/>
+          <w:sz w:val="25"/>
+          <w:szCs w:val="25"/>
+        </w:rPr>
+        <w:t xml:space="preserve">, Christopher </w:t>
+      </w:r>
+      <w:proofErr w:type="spellStart"/>
+      <w:r>
+        <w:rPr>
+          <w:rFonts w:ascii="Times New Roman" w:hAnsi="Times New Roman" w:cs="Times New Roman"/>
+          <w:sz w:val="25"/>
+          <w:szCs w:val="25"/>
+        </w:rPr>
+        <w:t>Peikert</w:t>
+      </w:r>
+      <w:proofErr w:type="spellEnd"/>
+      <w:r>
+        <w:rPr>
+          <w:rFonts w:ascii="Times New Roman" w:hAnsi="Times New Roman" w:cs="Times New Roman"/>
+          <w:sz w:val="25"/>
+          <w:szCs w:val="25"/>
+        </w:rPr>
+        <w:t>, Daniel Sanchez. F1: A Fast and Programmable Accelerator for Fully Homomorphic Encryption. MICRO 2021.</w:t>
+      </w:r>
+    </w:p>
+    <w:p>
+      <w:pPr>
+        <w:pStyle w:val="ListParagraph"/>
+        <w:numPr>
+          <w:ilvl w:val="0"/>
+          <w:numId w:val="9"/>
+        </w:numPr>
+        <w:spacing w:after="5" w:line="258" w:lineRule="auto"/>
+        <w:ind w:left="360" w:hanging="180"/>
+        <w:rPr>
+          <w:rFonts w:ascii="Times New Roman" w:hAnsi="Times New Roman" w:cs="Times New Roman"/>
           <w:b/>
+          <w:bCs/>
+          <w:sz w:val="25"/>
+          <w:szCs w:val="25"/>
+        </w:rPr>
+      </w:pPr>
+      <w:r>
+        <w:rPr>
+          <w:rFonts w:ascii="Times New Roman" w:hAnsi="Times New Roman" w:cs="Times New Roman"/>
+          <w:b/>
+          <w:bCs/>
+          <w:sz w:val="25"/>
+          <w:szCs w:val="25"/>
+        </w:rPr>
+        <w:t>Nikola Samardzic*</w:t>
+      </w:r>
+      <w:r>
+        <w:rPr>
+          <w:rFonts w:ascii="Times New Roman" w:hAnsi="Times New Roman" w:cs="Times New Roman"/>
           <w:sz w:val="25"/>
           <w:szCs w:val="25"/>
         </w:rPr>
@@ -2249,76 +2714,115 @@
       </w:r>
       <w:r>
         <w:rPr>
-          <w:rFonts w:ascii="Times New Roman" w:eastAsia="Arial" w:hAnsi="Times New Roman" w:cs="Times New Roman"/>
+          <w:rFonts w:ascii="Times New Roman" w:hAnsi="Times New Roman" w:cs="Times New Roman"/>
+          <w:sz w:val="25"/>
+          <w:szCs w:val="25"/>
+        </w:rPr>
+        <w:t xml:space="preserve"> </w:t>
+      </w:r>
+      <w:proofErr w:type="spellStart"/>
+      <w:r>
+        <w:rPr>
+          <w:rFonts w:ascii="Times New Roman" w:hAnsi="Times New Roman" w:cs="Times New Roman"/>
+          <w:sz w:val="25"/>
+          <w:szCs w:val="25"/>
+        </w:rPr>
+        <w:t>Weikang</w:t>
+      </w:r>
+      <w:proofErr w:type="spellEnd"/>
+      <w:r>
+        <w:rPr>
+          <w:rFonts w:ascii="Times New Roman" w:hAnsi="Times New Roman" w:cs="Times New Roman"/>
+          <w:sz w:val="25"/>
+          <w:szCs w:val="25"/>
+        </w:rPr>
+        <w:t xml:space="preserve"> </w:t>
+      </w:r>
+      <w:proofErr w:type="spellStart"/>
+      <w:r>
+        <w:rPr>
+          <w:rFonts w:ascii="Times New Roman" w:hAnsi="Times New Roman" w:cs="Times New Roman"/>
+          <w:sz w:val="25"/>
+          <w:szCs w:val="25"/>
+        </w:rPr>
+        <w:t>Qiao</w:t>
+      </w:r>
+      <w:proofErr w:type="spellEnd"/>
+      <w:r>
+        <w:rPr>
+          <w:rFonts w:ascii="Times New Roman" w:hAnsi="Times New Roman" w:cs="Times New Roman"/>
+          <w:sz w:val="25"/>
+          <w:szCs w:val="25"/>
+        </w:rPr>
+        <w:t>*, Vaibhav Aggarwal, M.C. Frank Chang, Jason Cong. Bonsai: High-performance Adaptive Merge Tree Sorting. ISCA 2020.</w:t>
+      </w:r>
+    </w:p>
+    <w:p>
+      <w:pPr>
+        <w:spacing w:after="5" w:line="258" w:lineRule="auto"/>
+        <w:rPr>
+          <w:rFonts w:ascii="Times New Roman" w:hAnsi="Times New Roman" w:cs="Times New Roman"/>
           <w:b/>
-          <w:sz w:val="25"/>
-          <w:szCs w:val="25"/>
-        </w:rPr>
-        <w:t xml:space="preserve"> 2017</w:t>
-      </w:r>
-      <w:r>
-        <w:rPr>
-          <w:rFonts w:ascii="Times New Roman" w:eastAsia="Arial" w:hAnsi="Times New Roman" w:cs="Times New Roman"/>
+          <w:bCs/>
+          <w:sz w:val="25"/>
+          <w:szCs w:val="25"/>
+        </w:rPr>
+      </w:pPr>
+    </w:p>
+    <w:p>
+      <w:pPr>
+        <w:spacing w:after="5" w:line="258" w:lineRule="auto"/>
+        <w:rPr>
+          <w:rFonts w:ascii="Times New Roman" w:hAnsi="Times New Roman" w:cs="Times New Roman"/>
           <w:b/>
-          <w:sz w:val="25"/>
-          <w:szCs w:val="25"/>
-        </w:rPr>
-        <w:t>):</w:t>
-      </w:r>
-      <w:r>
-        <w:rPr>
-          <w:rFonts w:ascii="Times New Roman" w:eastAsia="Arial" w:hAnsi="Times New Roman" w:cs="Times New Roman"/>
           <w:bCs/>
           <w:sz w:val="25"/>
           <w:szCs w:val="25"/>
         </w:rPr>
-        <w:t xml:space="preserve"> </w:t>
-      </w:r>
-      <w:r>
-        <w:rPr>
-          <w:rFonts w:ascii="Times New Roman" w:eastAsia="Arial" w:hAnsi="Times New Roman" w:cs="Times New Roman"/>
+      </w:pPr>
+      <w:r>
+        <w:rPr>
+          <w:rFonts w:ascii="Times New Roman" w:hAnsi="Times New Roman" w:cs="Times New Roman"/>
+          <w:b/>
           <w:bCs/>
           <w:sz w:val="25"/>
           <w:szCs w:val="25"/>
         </w:rPr>
-        <w:t>Created software to automate defining and testing of all propulsion joints on</w:t>
-      </w:r>
-      <w:r>
-        <w:rPr>
-          <w:rFonts w:ascii="Times New Roman" w:eastAsia="Arial" w:hAnsi="Times New Roman" w:cs="Times New Roman"/>
+        <w:t xml:space="preserve">* </w:t>
+      </w:r>
+      <w:proofErr w:type="gramStart"/>
+      <w:r>
+        <w:rPr>
+          <w:rFonts w:ascii="Times New Roman" w:hAnsi="Times New Roman" w:cs="Times New Roman"/>
+          <w:b/>
           <w:bCs/>
           <w:sz w:val="25"/>
           <w:szCs w:val="25"/>
         </w:rPr>
-        <w:t xml:space="preserve"> </w:t>
-      </w:r>
-      <w:r>
-        <w:rPr>
-          <w:rFonts w:ascii="Times New Roman" w:eastAsia="Arial" w:hAnsi="Times New Roman" w:cs="Times New Roman"/>
+        <w:t>indicates</w:t>
+      </w:r>
+      <w:proofErr w:type="gramEnd"/>
+      <w:r>
+        <w:rPr>
+          <w:rFonts w:ascii="Times New Roman" w:hAnsi="Times New Roman" w:cs="Times New Roman"/>
+          <w:b/>
           <w:bCs/>
           <w:sz w:val="25"/>
           <w:szCs w:val="25"/>
         </w:rPr>
-        <w:t xml:space="preserve">SpaceX rockets; Was offered to leave school and begin full time work as </w:t>
-      </w:r>
-      <w:r>
+        <w:t xml:space="preserve"> equal contribution</w:t>
+      </w:r>
+    </w:p>
+    <w:p>
+      <w:pPr>
+        <w:spacing w:after="5" w:line="258" w:lineRule="auto"/>
         <w:rPr>
           <w:rFonts w:ascii="Times New Roman" w:eastAsia="Arial" w:hAnsi="Times New Roman" w:cs="Times New Roman"/>
           <w:bCs/>
           <w:sz w:val="25"/>
           <w:szCs w:val="25"/>
         </w:rPr>
-        <w:t>a f</w:t>
-      </w:r>
-      <w:r>
-        <w:rPr>
-          <w:rFonts w:ascii="Times New Roman" w:eastAsia="Arial" w:hAnsi="Times New Roman" w:cs="Times New Roman"/>
-          <w:bCs/>
-          <w:sz w:val="25"/>
-          <w:szCs w:val="25"/>
-        </w:rPr>
-        <w:t>reshman.</w:t>
-      </w:r>
+      </w:pPr>
     </w:p>
     <w:p>
       <w:pPr>
@@ -2448,7 +2952,23 @@
           <w:sz w:val="25"/>
           <w:szCs w:val="25"/>
         </w:rPr>
-        <w:t xml:space="preserve">Skills: C++, Python, Verilog, </w:t>
+        <w:t xml:space="preserve">Skills: C++, </w:t>
+      </w:r>
+      <w:r>
+        <w:rPr>
+          <w:rFonts w:ascii="Times New Roman" w:eastAsia="Arial" w:hAnsi="Times New Roman" w:cs="Times New Roman"/>
+          <w:sz w:val="25"/>
+          <w:szCs w:val="25"/>
+        </w:rPr>
+        <w:t xml:space="preserve">Rust, </w:t>
+      </w:r>
+      <w:r>
+        <w:rPr>
+          <w:rFonts w:ascii="Times New Roman" w:eastAsia="Arial" w:hAnsi="Times New Roman" w:cs="Times New Roman"/>
+          <w:sz w:val="25"/>
+          <w:szCs w:val="25"/>
+        </w:rPr>
+        <w:t xml:space="preserve">Python, Verilog, </w:t>
       </w:r>
       <w:proofErr w:type="spellStart"/>
       <w:r>
@@ -2484,7 +3004,15 @@
           <w:sz w:val="25"/>
           <w:szCs w:val="25"/>
         </w:rPr>
-        <w:t>, Linux, Rust.</w:t>
+        <w:t>, Linux</w:t>
+      </w:r>
+      <w:r>
+        <w:rPr>
+          <w:rFonts w:ascii="Times New Roman" w:eastAsia="Arial" w:hAnsi="Times New Roman" w:cs="Times New Roman"/>
+          <w:sz w:val="25"/>
+          <w:szCs w:val="25"/>
+        </w:rPr>
+        <w:t>, Excel.</w:t>
       </w:r>
     </w:p>
     <w:sectPr>

</xml_diff>